<commit_message>
added another updated cv
</commit_message>
<xml_diff>
--- a/my CV.docx
+++ b/my CV.docx
@@ -21,26 +21,47 @@
         </w:tabs>
         <w:jc w:val="center"/>
         <w:rPr>
-          <w:rFonts w:ascii="Calibri" w:eastAsia="Calibri" w:hAnsi="Calibri" w:cs="Calibri"/>
-          <w:b/>
-          <w:color w:val="000000"/>
-          <w:sz w:val="32"/>
-          <w:szCs w:val="32"/>
-        </w:rPr>
-      </w:pPr>
-      <w:r>
-        <w:rPr>
-          <w:rFonts w:ascii="Calibri" w:eastAsia="Calibri" w:hAnsi="Calibri" w:cs="Calibri"/>
-          <w:b/>
-          <w:color w:val="000000"/>
-          <w:sz w:val="32"/>
-          <w:szCs w:val="32"/>
-        </w:rPr>
-        <w:t>Hasina Mohamed Ahmed</w:t>
+          <w:rFonts w:asciiTheme="majorBidi" w:eastAsia="Calibri" w:hAnsiTheme="majorBidi" w:cstheme="majorBidi"/>
+          <w:b/>
+          <w:color w:val="000000"/>
+          <w:sz w:val="28"/>
+          <w:szCs w:val="28"/>
+        </w:rPr>
+      </w:pPr>
+      <w:r>
+        <w:rPr>
+          <w:rFonts w:asciiTheme="majorBidi" w:eastAsia="Calibri" w:hAnsiTheme="majorBidi" w:cstheme="majorBidi"/>
+          <w:b/>
+          <w:color w:val="000000"/>
+          <w:sz w:val="28"/>
+          <w:szCs w:val="28"/>
+        </w:rPr>
+        <w:t>Sabirin</w:t>
+      </w:r>
+      <w:r>
+        <w:rPr>
+          <w:rFonts w:asciiTheme="majorBidi" w:eastAsia="Calibri" w:hAnsiTheme="majorBidi" w:cstheme="majorBidi"/>
+          <w:b/>
+          <w:color w:val="000000"/>
+          <w:sz w:val="28"/>
+          <w:szCs w:val="28"/>
+        </w:rPr>
+        <w:t xml:space="preserve"> Mohamed </w:t>
+      </w:r>
+      <w:r>
+        <w:rPr>
+          <w:rFonts w:asciiTheme="majorBidi" w:eastAsia="Calibri" w:hAnsiTheme="majorBidi" w:cstheme="majorBidi"/>
+          <w:b/>
+          <w:color w:val="000000"/>
+          <w:sz w:val="28"/>
+          <w:szCs w:val="28"/>
+        </w:rPr>
+        <w:t>Ali</w:t>
       </w:r>
     </w:p>
     <w:p>
       <w:pPr>
+        <w:keepNext/>
         <w:pBdr>
           <w:top w:val="nil"/>
           <w:left w:val="nil"/>
@@ -55,64 +76,66 @@
           <w:tab w:val="left" w:pos="7920"/>
           <w:tab w:val="right" w:pos="10780"/>
         </w:tabs>
-        <w:rPr>
-          <w:rFonts w:ascii="Calibri" w:eastAsia="Calibri" w:hAnsi="Calibri" w:cs="Calibri"/>
-          <w:b/>
-          <w:color w:val="000000"/>
-          <w:sz w:val="21"/>
-          <w:szCs w:val="21"/>
+        <w:jc w:val="center"/>
+        <w:rPr>
+          <w:rFonts w:asciiTheme="majorBidi" w:eastAsia="Calibri" w:hAnsiTheme="majorBidi" w:cstheme="majorBidi"/>
+          <w:b/>
+          <w:color w:val="000000"/>
+        </w:rPr>
+      </w:pPr>
+    </w:p>
+    <w:p>
+      <w:pPr>
+        <w:pBdr>
+          <w:top w:val="nil"/>
+          <w:left w:val="nil"/>
+          <w:bottom w:val="nil"/>
+          <w:right w:val="nil"/>
+          <w:between w:val="nil"/>
+        </w:pBdr>
+        <w:tabs>
+          <w:tab w:val="left" w:pos="360"/>
+          <w:tab w:val="left" w:pos="1440"/>
+          <w:tab w:val="left" w:pos="5760"/>
+          <w:tab w:val="left" w:pos="7920"/>
+          <w:tab w:val="right" w:pos="10780"/>
+        </w:tabs>
+        <w:rPr>
+          <w:rFonts w:asciiTheme="majorBidi" w:eastAsia="Calibri" w:hAnsiTheme="majorBidi" w:cstheme="majorBidi"/>
+          <w:b/>
+          <w:color w:val="000000"/>
+          <w:sz w:val="22"/>
+          <w:szCs w:val="22"/>
           <w:u w:val="single"/>
         </w:rPr>
       </w:pPr>
       <w:r>
         <w:rPr>
-          <w:rFonts w:ascii="Calibri" w:eastAsia="Calibri" w:hAnsi="Calibri" w:cs="Calibri"/>
-          <w:color w:val="000000"/>
-          <w:sz w:val="21"/>
-          <w:szCs w:val="21"/>
-        </w:rPr>
-        <w:t>thaprinmohamett1333@gmail.com</w:t>
-      </w:r>
-      <w:r>
-        <w:rPr>
-          <w:rFonts w:ascii="Calibri" w:eastAsia="Calibri" w:hAnsi="Calibri" w:cs="Calibri"/>
-          <w:color w:val="000000"/>
-          <w:sz w:val="21"/>
-          <w:szCs w:val="21"/>
-        </w:rPr>
-        <w:t xml:space="preserve"> | (252)-612-011700 | LinkedIn: </w:t>
-      </w:r>
-      <w:proofErr w:type="spellStart"/>
-      <w:r>
-        <w:rPr>
-          <w:rFonts w:ascii="Calibri" w:eastAsia="Calibri" w:hAnsi="Calibri" w:cs="Calibri"/>
-          <w:color w:val="000000"/>
-          <w:sz w:val="21"/>
-          <w:szCs w:val="21"/>
-        </w:rPr>
-        <w:t>sabirin-mohamed</w:t>
-      </w:r>
-      <w:proofErr w:type="spellEnd"/>
-      <w:r>
-        <w:rPr>
-          <w:rFonts w:ascii="Calibri" w:eastAsia="Calibri" w:hAnsi="Calibri" w:cs="Calibri"/>
-          <w:color w:val="000000"/>
-          <w:sz w:val="21"/>
-          <w:szCs w:val="21"/>
+          <w:rFonts w:asciiTheme="majorBidi" w:eastAsia="Calibri" w:hAnsiTheme="majorBidi" w:cstheme="majorBidi"/>
+          <w:color w:val="000000"/>
+          <w:sz w:val="22"/>
+          <w:szCs w:val="22"/>
+        </w:rPr>
+        <w:t>thaprinmohamett1333@gmail.com | (252)-612-011700 | LinkedIn: sabirin-mohamed</w:t>
+      </w:r>
+      <w:r>
+        <w:rPr>
+          <w:rFonts w:asciiTheme="majorBidi" w:eastAsia="Calibri" w:hAnsiTheme="majorBidi" w:cstheme="majorBidi"/>
+          <w:color w:val="000000"/>
+          <w:sz w:val="22"/>
+          <w:szCs w:val="22"/>
         </w:rPr>
         <w:t xml:space="preserve"> | GitHub: </w:t>
       </w:r>
-      <w:proofErr w:type="spellStart"/>
-      <w:r>
-        <w:rPr>
-          <w:rFonts w:ascii="Calibri" w:eastAsia="Calibri" w:hAnsi="Calibri" w:cs="Calibri"/>
-          <w:color w:val="000000"/>
-          <w:sz w:val="21"/>
-          <w:szCs w:val="21"/>
+      <w:r>
+        <w:rPr>
+          <w:rFonts w:asciiTheme="majorBidi" w:eastAsia="Calibri" w:hAnsiTheme="majorBidi" w:cstheme="majorBidi"/>
+          <w:color w:val="000000"/>
+          <w:sz w:val="22"/>
+          <w:szCs w:val="22"/>
         </w:rPr>
         <w:t>SabirinMohamedAli</w:t>
       </w:r>
-      <w:proofErr w:type="spellEnd"/>
     </w:p>
     <w:p>
       <w:pPr>
@@ -132,17 +155,17 @@
         </w:tabs>
         <w:spacing w:after="40"/>
         <w:rPr>
-          <w:rFonts w:ascii="Calibri" w:eastAsia="Calibri" w:hAnsi="Calibri" w:cs="Calibri"/>
-          <w:b/>
-          <w:color w:val="000000"/>
-          <w:sz w:val="21"/>
-          <w:szCs w:val="21"/>
+          <w:rFonts w:asciiTheme="majorBidi" w:eastAsia="Calibri" w:hAnsiTheme="majorBidi" w:cstheme="majorBidi"/>
+          <w:b/>
+          <w:color w:val="000000"/>
+          <w:sz w:val="22"/>
+          <w:szCs w:val="22"/>
           <w:u w:val="single"/>
         </w:rPr>
       </w:pPr>
       <w:r>
         <w:rPr>
-          <w:rFonts w:ascii="Calibri" w:eastAsia="Calibri" w:hAnsi="Calibri" w:cs="Calibri"/>
+          <w:rFonts w:asciiTheme="majorBidi" w:eastAsia="Calibri" w:hAnsiTheme="majorBidi" w:cstheme="majorBidi"/>
           <w:b/>
           <w:color w:val="000000"/>
           <w:u w:val="single"/>
@@ -151,38 +174,42 @@
       </w:r>
       <w:r>
         <w:rPr>
-          <w:rFonts w:ascii="Calibri" w:eastAsia="Calibri" w:hAnsi="Calibri" w:cs="Calibri"/>
-          <w:b/>
-          <w:color w:val="000000"/>
-          <w:sz w:val="21"/>
-          <w:szCs w:val="21"/>
+          <w:rFonts w:asciiTheme="majorBidi" w:eastAsia="Calibri" w:hAnsiTheme="majorBidi" w:cstheme="majorBidi"/>
+          <w:b/>
+          <w:color w:val="000000"/>
           <w:u w:val="single"/>
         </w:rPr>
         <w:tab/>
       </w:r>
       <w:r>
         <w:rPr>
-          <w:rFonts w:ascii="Calibri" w:eastAsia="Calibri" w:hAnsi="Calibri" w:cs="Calibri"/>
-          <w:b/>
-          <w:color w:val="000000"/>
+          <w:rFonts w:asciiTheme="majorBidi" w:eastAsia="Calibri" w:hAnsiTheme="majorBidi" w:cstheme="majorBidi"/>
+          <w:b/>
+          <w:color w:val="000000"/>
+          <w:sz w:val="22"/>
+          <w:szCs w:val="22"/>
           <w:u w:val="single"/>
         </w:rPr>
         <w:tab/>
       </w:r>
       <w:r>
         <w:rPr>
-          <w:rFonts w:ascii="Calibri" w:eastAsia="Calibri" w:hAnsi="Calibri" w:cs="Calibri"/>
-          <w:b/>
-          <w:color w:val="000000"/>
+          <w:rFonts w:asciiTheme="majorBidi" w:eastAsia="Calibri" w:hAnsiTheme="majorBidi" w:cstheme="majorBidi"/>
+          <w:b/>
+          <w:color w:val="000000"/>
+          <w:sz w:val="22"/>
+          <w:szCs w:val="22"/>
           <w:u w:val="single"/>
         </w:rPr>
         <w:tab/>
       </w:r>
       <w:r>
         <w:rPr>
-          <w:rFonts w:ascii="Calibri" w:eastAsia="Calibri" w:hAnsi="Calibri" w:cs="Calibri"/>
-          <w:b/>
-          <w:color w:val="000000"/>
+          <w:rFonts w:asciiTheme="majorBidi" w:eastAsia="Calibri" w:hAnsiTheme="majorBidi" w:cstheme="majorBidi"/>
+          <w:b/>
+          <w:color w:val="000000"/>
+          <w:sz w:val="22"/>
+          <w:szCs w:val="22"/>
           <w:u w:val="single"/>
         </w:rPr>
         <w:tab/>
@@ -205,50 +232,50 @@
           <w:tab w:val="right" w:pos="10780"/>
         </w:tabs>
         <w:rPr>
-          <w:rFonts w:ascii="Calibri" w:eastAsia="Calibri" w:hAnsi="Calibri" w:cs="Calibri"/>
+          <w:rFonts w:asciiTheme="majorBidi" w:eastAsia="Calibri" w:hAnsiTheme="majorBidi" w:cstheme="majorBidi"/>
           <w:i/>
           <w:color w:val="000000"/>
-          <w:sz w:val="21"/>
-          <w:szCs w:val="21"/>
-        </w:rPr>
-      </w:pPr>
-      <w:r>
-        <w:rPr>
-          <w:rFonts w:ascii="Calibri" w:eastAsia="Calibri" w:hAnsi="Calibri" w:cs="Calibri"/>
-          <w:b/>
-          <w:color w:val="000000"/>
-          <w:sz w:val="21"/>
-          <w:szCs w:val="21"/>
+          <w:sz w:val="22"/>
+          <w:szCs w:val="22"/>
+        </w:rPr>
+      </w:pPr>
+      <w:r>
+        <w:rPr>
+          <w:rFonts w:asciiTheme="majorBidi" w:eastAsia="Calibri" w:hAnsiTheme="majorBidi" w:cstheme="majorBidi"/>
+          <w:b/>
+          <w:color w:val="000000"/>
+          <w:sz w:val="22"/>
+          <w:szCs w:val="22"/>
         </w:rPr>
         <w:t>Jamhuriya University of Science and Technology</w:t>
       </w:r>
       <w:r>
         <w:rPr>
-          <w:rFonts w:ascii="Calibri" w:eastAsia="Calibri" w:hAnsi="Calibri" w:cs="Calibri"/>
-          <w:b/>
-          <w:color w:val="000000"/>
-          <w:sz w:val="21"/>
-          <w:szCs w:val="21"/>
+          <w:rFonts w:asciiTheme="majorBidi" w:eastAsia="Calibri" w:hAnsiTheme="majorBidi" w:cstheme="majorBidi"/>
+          <w:b/>
+          <w:color w:val="000000"/>
+          <w:sz w:val="22"/>
+          <w:szCs w:val="22"/>
         </w:rPr>
         <w:tab/>
       </w:r>
       <w:r>
         <w:rPr>
-          <w:rFonts w:ascii="Calibri" w:eastAsia="Calibri" w:hAnsi="Calibri" w:cs="Calibri"/>
-          <w:b/>
-          <w:color w:val="000000"/>
-          <w:sz w:val="21"/>
-          <w:szCs w:val="21"/>
+          <w:rFonts w:asciiTheme="majorBidi" w:eastAsia="Calibri" w:hAnsiTheme="majorBidi" w:cstheme="majorBidi"/>
+          <w:b/>
+          <w:color w:val="000000"/>
+          <w:sz w:val="22"/>
+          <w:szCs w:val="22"/>
         </w:rPr>
         <w:tab/>
       </w:r>
       <w:r>
         <w:rPr>
-          <w:rFonts w:ascii="Calibri" w:eastAsia="Calibri" w:hAnsi="Calibri" w:cs="Calibri"/>
+          <w:rFonts w:asciiTheme="majorBidi" w:eastAsia="Calibri" w:hAnsiTheme="majorBidi" w:cstheme="majorBidi"/>
           <w:i/>
           <w:color w:val="000000"/>
-          <w:sz w:val="21"/>
-          <w:szCs w:val="21"/>
+          <w:sz w:val="22"/>
+          <w:szCs w:val="22"/>
         </w:rPr>
         <w:t xml:space="preserve"> </w:t>
       </w:r>
@@ -270,101 +297,101 @@
           <w:tab w:val="right" w:pos="10780"/>
         </w:tabs>
         <w:rPr>
-          <w:rFonts w:ascii="Calibri" w:eastAsia="Calibri" w:hAnsi="Calibri" w:cs="Calibri"/>
+          <w:rFonts w:asciiTheme="majorBidi" w:eastAsia="Calibri" w:hAnsiTheme="majorBidi" w:cstheme="majorBidi"/>
           <w:i/>
           <w:color w:val="000000"/>
-          <w:sz w:val="21"/>
-          <w:szCs w:val="21"/>
-        </w:rPr>
-      </w:pPr>
-      <w:r>
-        <w:rPr>
-          <w:rFonts w:ascii="Calibri" w:eastAsia="Calibri" w:hAnsi="Calibri" w:cs="Calibri"/>
+          <w:sz w:val="22"/>
+          <w:szCs w:val="22"/>
+        </w:rPr>
+      </w:pPr>
+      <w:r>
+        <w:rPr>
+          <w:rFonts w:asciiTheme="majorBidi" w:eastAsia="Calibri" w:hAnsiTheme="majorBidi" w:cstheme="majorBidi"/>
           <w:i/>
           <w:color w:val="000000"/>
-          <w:sz w:val="21"/>
-          <w:szCs w:val="21"/>
+          <w:sz w:val="22"/>
+          <w:szCs w:val="22"/>
         </w:rPr>
         <w:t>B.S. in Computer Science</w:t>
       </w:r>
       <w:r>
         <w:rPr>
-          <w:rFonts w:ascii="Calibri" w:eastAsia="Calibri" w:hAnsi="Calibri" w:cs="Calibri"/>
+          <w:rFonts w:asciiTheme="majorBidi" w:eastAsia="Calibri" w:hAnsiTheme="majorBidi" w:cstheme="majorBidi"/>
           <w:i/>
           <w:color w:val="000000"/>
-          <w:sz w:val="21"/>
-          <w:szCs w:val="21"/>
+          <w:sz w:val="22"/>
+          <w:szCs w:val="22"/>
         </w:rPr>
         <w:t xml:space="preserve"> and Information Technology</w:t>
       </w:r>
       <w:r>
         <w:rPr>
-          <w:rFonts w:ascii="Calibri" w:eastAsia="Calibri" w:hAnsi="Calibri" w:cs="Calibri"/>
+          <w:rFonts w:asciiTheme="majorBidi" w:eastAsia="Calibri" w:hAnsiTheme="majorBidi" w:cstheme="majorBidi"/>
           <w:i/>
           <w:color w:val="000000"/>
-          <w:sz w:val="21"/>
-          <w:szCs w:val="21"/>
+          <w:sz w:val="22"/>
+          <w:szCs w:val="22"/>
         </w:rPr>
         <w:tab/>
       </w:r>
       <w:r>
         <w:rPr>
-          <w:rFonts w:ascii="Calibri" w:eastAsia="Calibri" w:hAnsi="Calibri" w:cs="Calibri"/>
+          <w:rFonts w:asciiTheme="majorBidi" w:eastAsia="Calibri" w:hAnsiTheme="majorBidi" w:cstheme="majorBidi"/>
           <w:i/>
           <w:color w:val="000000"/>
-          <w:sz w:val="21"/>
-          <w:szCs w:val="21"/>
+          <w:sz w:val="22"/>
+          <w:szCs w:val="22"/>
         </w:rPr>
         <w:tab/>
         <w:t xml:space="preserve"> Graduated</w:t>
       </w:r>
       <w:r>
         <w:rPr>
-          <w:rFonts w:ascii="Calibri" w:eastAsia="Calibri" w:hAnsi="Calibri" w:cs="Calibri"/>
+          <w:rFonts w:asciiTheme="majorBidi" w:eastAsia="Calibri" w:hAnsiTheme="majorBidi" w:cstheme="majorBidi"/>
           <w:i/>
           <w:color w:val="000000"/>
-          <w:sz w:val="21"/>
-          <w:szCs w:val="21"/>
+          <w:sz w:val="22"/>
+          <w:szCs w:val="22"/>
         </w:rPr>
         <w:t xml:space="preserve"> Date</w:t>
       </w:r>
       <w:r>
         <w:rPr>
-          <w:rFonts w:ascii="Calibri" w:eastAsia="Calibri" w:hAnsi="Calibri" w:cs="Calibri"/>
+          <w:rFonts w:asciiTheme="majorBidi" w:eastAsia="Calibri" w:hAnsiTheme="majorBidi" w:cstheme="majorBidi"/>
           <w:i/>
           <w:color w:val="000000"/>
-          <w:sz w:val="21"/>
-          <w:szCs w:val="21"/>
+          <w:sz w:val="22"/>
+          <w:szCs w:val="22"/>
         </w:rPr>
         <w:t xml:space="preserve">, </w:t>
       </w:r>
       <w:r>
         <w:rPr>
-          <w:rFonts w:ascii="Calibri" w:eastAsia="Calibri" w:hAnsi="Calibri" w:cs="Calibri"/>
+          <w:rFonts w:asciiTheme="majorBidi" w:eastAsia="Calibri" w:hAnsiTheme="majorBidi" w:cstheme="majorBidi"/>
           <w:i/>
           <w:color w:val="000000"/>
-          <w:sz w:val="21"/>
-          <w:szCs w:val="21"/>
+          <w:sz w:val="22"/>
+          <w:szCs w:val="22"/>
         </w:rPr>
         <w:t>Aug</w:t>
       </w:r>
       <w:r>
         <w:rPr>
-          <w:rFonts w:ascii="Calibri" w:eastAsia="Calibri" w:hAnsi="Calibri" w:cs="Calibri"/>
+          <w:rFonts w:asciiTheme="majorBidi" w:eastAsia="Calibri" w:hAnsiTheme="majorBidi" w:cstheme="majorBidi"/>
           <w:i/>
           <w:color w:val="000000"/>
-          <w:sz w:val="21"/>
-          <w:szCs w:val="21"/>
+          <w:sz w:val="22"/>
+          <w:szCs w:val="22"/>
         </w:rPr>
         <w:t xml:space="preserve"> 202</w:t>
       </w:r>
       <w:r>
         <w:rPr>
-          <w:rFonts w:ascii="Calibri" w:eastAsia="Calibri" w:hAnsi="Calibri" w:cs="Calibri"/>
+          <w:rFonts w:asciiTheme="majorBidi" w:eastAsia="Calibri" w:hAnsiTheme="majorBidi" w:cstheme="majorBidi"/>
           <w:i/>
           <w:color w:val="000000"/>
-          <w:sz w:val="21"/>
-          <w:szCs w:val="21"/>
+          <w:sz w:val="22"/>
+          <w:szCs w:val="22"/>
         </w:rPr>
         <w:t>5</w:t>
       </w:r>
@@ -383,113 +410,31 @@
           <w:between w:val="nil"/>
         </w:pBdr>
         <w:rPr>
-          <w:rFonts w:ascii="Calibri" w:eastAsia="Calibri" w:hAnsi="Calibri" w:cs="Calibri"/>
-          <w:b/>
-          <w:color w:val="000000"/>
-          <w:sz w:val="21"/>
-          <w:szCs w:val="21"/>
-        </w:rPr>
-      </w:pPr>
-      <w:r>
-        <w:rPr>
-          <w:rFonts w:ascii="Calibri" w:eastAsia="Calibri" w:hAnsi="Calibri" w:cs="Calibri"/>
-          <w:b/>
-          <w:color w:val="000000"/>
-          <w:sz w:val="21"/>
-          <w:szCs w:val="21"/>
+          <w:rFonts w:asciiTheme="majorBidi" w:eastAsia="Calibri" w:hAnsiTheme="majorBidi" w:cstheme="majorBidi"/>
+          <w:b/>
+          <w:color w:val="000000"/>
+          <w:sz w:val="22"/>
+          <w:szCs w:val="22"/>
+        </w:rPr>
+      </w:pPr>
+      <w:r>
+        <w:rPr>
+          <w:rFonts w:asciiTheme="majorBidi" w:eastAsia="Calibri" w:hAnsiTheme="majorBidi" w:cstheme="majorBidi"/>
+          <w:b/>
+          <w:color w:val="000000"/>
+          <w:sz w:val="22"/>
+          <w:szCs w:val="22"/>
         </w:rPr>
         <w:t xml:space="preserve">Concentrations: </w:t>
       </w:r>
       <w:r>
         <w:rPr>
-          <w:rFonts w:ascii="Calibri" w:eastAsia="Calibri" w:hAnsi="Calibri" w:cs="Calibri"/>
-          <w:color w:val="000000"/>
-          <w:sz w:val="21"/>
-          <w:szCs w:val="21"/>
+          <w:rFonts w:asciiTheme="majorBidi" w:eastAsia="Calibri" w:hAnsiTheme="majorBidi" w:cstheme="majorBidi"/>
+          <w:color w:val="000000"/>
+          <w:sz w:val="22"/>
+          <w:szCs w:val="22"/>
         </w:rPr>
         <w:t>Computer Applications</w:t>
-      </w:r>
-    </w:p>
-    <w:p>
-      <w:pPr>
-        <w:numPr>
-          <w:ilvl w:val="0"/>
-          <w:numId w:val="4"/>
-        </w:numPr>
-        <w:pBdr>
-          <w:top w:val="nil"/>
-          <w:left w:val="nil"/>
-          <w:bottom w:val="nil"/>
-          <w:right w:val="nil"/>
-          <w:between w:val="nil"/>
-        </w:pBdr>
-        <w:rPr>
-          <w:rFonts w:ascii="Calibri" w:eastAsia="Calibri" w:hAnsi="Calibri" w:cs="Calibri"/>
-          <w:b/>
-          <w:color w:val="000000"/>
-          <w:sz w:val="21"/>
-          <w:szCs w:val="21"/>
-        </w:rPr>
-      </w:pPr>
-      <w:r>
-        <w:rPr>
-          <w:rFonts w:ascii="Calibri" w:eastAsia="Calibri" w:hAnsi="Calibri" w:cs="Calibri"/>
-          <w:b/>
-          <w:color w:val="000000"/>
-          <w:sz w:val="21"/>
-          <w:szCs w:val="21"/>
-        </w:rPr>
-        <w:t xml:space="preserve">GPA: </w:t>
-      </w:r>
-    </w:p>
-    <w:p>
-      <w:pPr>
-        <w:numPr>
-          <w:ilvl w:val="0"/>
-          <w:numId w:val="4"/>
-        </w:numPr>
-        <w:pBdr>
-          <w:top w:val="nil"/>
-          <w:left w:val="nil"/>
-          <w:bottom w:val="nil"/>
-          <w:right w:val="nil"/>
-          <w:between w:val="nil"/>
-        </w:pBdr>
-        <w:rPr>
-          <w:rFonts w:ascii="Calibri" w:eastAsia="Calibri" w:hAnsi="Calibri" w:cs="Calibri"/>
-          <w:color w:val="000000"/>
-          <w:sz w:val="21"/>
-          <w:szCs w:val="21"/>
-        </w:rPr>
-      </w:pPr>
-      <w:r>
-        <w:rPr>
-          <w:rFonts w:ascii="Calibri" w:eastAsia="Calibri" w:hAnsi="Calibri" w:cs="Calibri"/>
-          <w:b/>
-          <w:color w:val="000000"/>
-          <w:sz w:val="21"/>
-          <w:szCs w:val="21"/>
-        </w:rPr>
-        <w:t>Related Coursework:</w:t>
-      </w:r>
-      <w:r>
-        <w:rPr>
-          <w:rFonts w:ascii="Calibri" w:eastAsia="Calibri" w:hAnsi="Calibri" w:cs="Calibri"/>
-          <w:color w:val="000000"/>
-          <w:sz w:val="21"/>
-          <w:szCs w:val="21"/>
-        </w:rPr>
-        <w:t xml:space="preserve"> Data Structures &amp; Algorithms, Objects &amp; Design, Computer Organization &amp; Programming, Machine Learning, Artificial Intelligence, Object-Oriented Programming, Statistics &amp; Applications</w:t>
-      </w:r>
-      <w:r>
-        <w:rPr>
-          <w:rFonts w:ascii="Calibri" w:eastAsia="Calibri" w:hAnsi="Calibri" w:cs="Calibri"/>
-          <w:b/>
-          <w:color w:val="000000"/>
-          <w:sz w:val="21"/>
-          <w:szCs w:val="21"/>
-        </w:rPr>
-        <w:tab/>
       </w:r>
     </w:p>
     <w:p>
@@ -510,11 +455,11 @@
         </w:tabs>
         <w:spacing w:after="40"/>
         <w:rPr>
-          <w:rFonts w:ascii="Calibri" w:eastAsia="Calibri" w:hAnsi="Calibri" w:cs="Calibri"/>
-          <w:b/>
-          <w:color w:val="000000"/>
-          <w:sz w:val="13"/>
-          <w:szCs w:val="13"/>
+          <w:rFonts w:asciiTheme="majorBidi" w:eastAsia="Calibri" w:hAnsiTheme="majorBidi" w:cstheme="majorBidi"/>
+          <w:b/>
+          <w:color w:val="000000"/>
+          <w:sz w:val="22"/>
+          <w:szCs w:val="22"/>
           <w:u w:val="single"/>
         </w:rPr>
       </w:pPr>
@@ -537,53 +482,63 @@
         </w:tabs>
         <w:spacing w:after="40"/>
         <w:rPr>
-          <w:rFonts w:ascii="Calibri" w:eastAsia="Calibri" w:hAnsi="Calibri" w:cs="Calibri"/>
-          <w:b/>
-          <w:color w:val="000000"/>
+          <w:rFonts w:asciiTheme="majorBidi" w:eastAsia="Calibri" w:hAnsiTheme="majorBidi" w:cstheme="majorBidi"/>
+          <w:b/>
+          <w:color w:val="000000"/>
+          <w:sz w:val="22"/>
+          <w:szCs w:val="22"/>
           <w:u w:val="single"/>
         </w:rPr>
       </w:pPr>
       <w:r>
         <w:rPr>
-          <w:rFonts w:ascii="Calibri" w:eastAsia="Calibri" w:hAnsi="Calibri" w:cs="Calibri"/>
+          <w:rFonts w:asciiTheme="majorBidi" w:eastAsia="Calibri" w:hAnsiTheme="majorBidi" w:cstheme="majorBidi"/>
           <w:b/>
           <w:color w:val="000000"/>
           <w:u w:val="single"/>
         </w:rPr>
-        <w:t>EXPERIENCE</w:t>
-      </w:r>
-      <w:r>
-        <w:rPr>
-          <w:rFonts w:ascii="Calibri" w:eastAsia="Calibri" w:hAnsi="Calibri" w:cs="Calibri"/>
-          <w:b/>
-          <w:color w:val="000000"/>
+        <w:t>Personal Projects</w:t>
+      </w:r>
+      <w:r>
+        <w:rPr>
+          <w:rFonts w:asciiTheme="majorBidi" w:eastAsia="Calibri" w:hAnsiTheme="majorBidi" w:cstheme="majorBidi"/>
+          <w:b/>
+          <w:color w:val="000000"/>
+          <w:sz w:val="22"/>
+          <w:szCs w:val="22"/>
           <w:u w:val="single"/>
         </w:rPr>
         <w:tab/>
       </w:r>
       <w:r>
         <w:rPr>
-          <w:rFonts w:ascii="Calibri" w:eastAsia="Calibri" w:hAnsi="Calibri" w:cs="Calibri"/>
-          <w:b/>
-          <w:color w:val="000000"/>
+          <w:rFonts w:asciiTheme="majorBidi" w:eastAsia="Calibri" w:hAnsiTheme="majorBidi" w:cstheme="majorBidi"/>
+          <w:b/>
+          <w:color w:val="000000"/>
+          <w:sz w:val="22"/>
+          <w:szCs w:val="22"/>
           <w:u w:val="single"/>
         </w:rPr>
         <w:tab/>
       </w:r>
       <w:r>
         <w:rPr>
-          <w:rFonts w:ascii="Calibri" w:eastAsia="Calibri" w:hAnsi="Calibri" w:cs="Calibri"/>
-          <w:b/>
-          <w:color w:val="000000"/>
+          <w:rFonts w:asciiTheme="majorBidi" w:eastAsia="Calibri" w:hAnsiTheme="majorBidi" w:cstheme="majorBidi"/>
+          <w:b/>
+          <w:color w:val="000000"/>
+          <w:sz w:val="22"/>
+          <w:szCs w:val="22"/>
           <w:u w:val="single"/>
         </w:rPr>
         <w:tab/>
       </w:r>
       <w:r>
         <w:rPr>
-          <w:rFonts w:ascii="Calibri" w:eastAsia="Calibri" w:hAnsi="Calibri" w:cs="Calibri"/>
-          <w:b/>
-          <w:color w:val="000000"/>
+          <w:rFonts w:asciiTheme="majorBidi" w:eastAsia="Calibri" w:hAnsiTheme="majorBidi" w:cstheme="majorBidi"/>
+          <w:b/>
+          <w:color w:val="000000"/>
+          <w:sz w:val="22"/>
+          <w:szCs w:val="22"/>
           <w:u w:val="single"/>
         </w:rPr>
         <w:tab/>
@@ -606,60 +561,50 @@
           <w:tab w:val="right" w:pos="10780"/>
         </w:tabs>
         <w:rPr>
-          <w:rFonts w:ascii="Calibri" w:eastAsia="Calibri" w:hAnsi="Calibri" w:cs="Calibri"/>
-          <w:b/>
-          <w:color w:val="000000"/>
-          <w:sz w:val="21"/>
-          <w:szCs w:val="21"/>
-        </w:rPr>
-      </w:pPr>
-      <w:r>
-        <w:rPr>
-          <w:rFonts w:ascii="Calibri" w:eastAsia="Calibri" w:hAnsi="Calibri" w:cs="Calibri"/>
-          <w:b/>
-          <w:color w:val="000000"/>
-          <w:sz w:val="21"/>
-          <w:szCs w:val="21"/>
-        </w:rPr>
-        <w:t>Recent.so</w:t>
-      </w:r>
-      <w:r>
-        <w:rPr>
-          <w:rFonts w:ascii="Calibri" w:eastAsia="Calibri" w:hAnsi="Calibri" w:cs="Calibri"/>
-          <w:b/>
-          <w:color w:val="000000"/>
-          <w:sz w:val="21"/>
-          <w:szCs w:val="21"/>
+          <w:rFonts w:asciiTheme="majorBidi" w:eastAsia="Calibri" w:hAnsiTheme="majorBidi" w:cstheme="majorBidi"/>
+          <w:b/>
+          <w:color w:val="000000"/>
+          <w:sz w:val="22"/>
+          <w:szCs w:val="22"/>
+        </w:rPr>
+      </w:pPr>
+      <w:r>
+        <w:rPr>
+          <w:rFonts w:asciiTheme="majorBidi" w:eastAsia="Calibri" w:hAnsiTheme="majorBidi" w:cstheme="majorBidi"/>
+          <w:b/>
+          <w:color w:val="000000"/>
+          <w:sz w:val="22"/>
+          <w:szCs w:val="22"/>
         </w:rPr>
         <w:tab/>
       </w:r>
       <w:r>
         <w:rPr>
-          <w:rFonts w:ascii="Calibri" w:eastAsia="Calibri" w:hAnsi="Calibri" w:cs="Calibri"/>
-          <w:b/>
-          <w:color w:val="000000"/>
-          <w:sz w:val="21"/>
-          <w:szCs w:val="21"/>
+          <w:rFonts w:asciiTheme="majorBidi" w:eastAsia="Calibri" w:hAnsiTheme="majorBidi" w:cstheme="majorBidi"/>
+          <w:b/>
+          <w:color w:val="000000"/>
+          <w:sz w:val="22"/>
+          <w:szCs w:val="22"/>
         </w:rPr>
         <w:tab/>
       </w:r>
       <w:r>
         <w:rPr>
-          <w:rFonts w:ascii="Calibri" w:eastAsia="Calibri" w:hAnsi="Calibri" w:cs="Calibri"/>
-          <w:b/>
-          <w:color w:val="000000"/>
-          <w:sz w:val="21"/>
-          <w:szCs w:val="21"/>
+          <w:rFonts w:asciiTheme="majorBidi" w:eastAsia="Calibri" w:hAnsiTheme="majorBidi" w:cstheme="majorBidi"/>
+          <w:b/>
+          <w:color w:val="000000"/>
+          <w:sz w:val="22"/>
+          <w:szCs w:val="22"/>
         </w:rPr>
         <w:tab/>
       </w:r>
       <w:r>
         <w:rPr>
-          <w:rFonts w:ascii="Calibri" w:eastAsia="Calibri" w:hAnsi="Calibri" w:cs="Calibri"/>
-          <w:b/>
-          <w:color w:val="000000"/>
-          <w:sz w:val="21"/>
-          <w:szCs w:val="21"/>
+          <w:rFonts w:asciiTheme="majorBidi" w:eastAsia="Calibri" w:hAnsiTheme="majorBidi" w:cstheme="majorBidi"/>
+          <w:b/>
+          <w:color w:val="000000"/>
+          <w:sz w:val="22"/>
+          <w:szCs w:val="22"/>
         </w:rPr>
         <w:tab/>
       </w:r>
@@ -681,84 +626,70 @@
           <w:tab w:val="right" w:pos="10780"/>
         </w:tabs>
         <w:rPr>
-          <w:rFonts w:ascii="Calibri" w:eastAsia="Calibri" w:hAnsi="Calibri" w:cs="Calibri"/>
+          <w:rFonts w:asciiTheme="majorBidi" w:eastAsia="Calibri" w:hAnsiTheme="majorBidi" w:cstheme="majorBidi"/>
+          <w:b/>
+          <w:bCs/>
           <w:i/>
           <w:color w:val="000000"/>
-          <w:sz w:val="21"/>
-          <w:szCs w:val="21"/>
-        </w:rPr>
-      </w:pPr>
-      <w:r>
-        <w:rPr>
-          <w:rFonts w:ascii="Calibri" w:eastAsia="Calibri" w:hAnsi="Calibri" w:cs="Calibri"/>
+          <w:sz w:val="22"/>
+          <w:szCs w:val="22"/>
+        </w:rPr>
+      </w:pPr>
+      <w:r>
+        <w:rPr>
+          <w:rFonts w:asciiTheme="majorBidi" w:eastAsia="Calibri" w:hAnsiTheme="majorBidi" w:cstheme="majorBidi"/>
+          <w:b/>
+          <w:bCs/>
           <w:i/>
           <w:color w:val="000000"/>
-          <w:sz w:val="21"/>
-          <w:szCs w:val="21"/>
+          <w:sz w:val="22"/>
+          <w:szCs w:val="22"/>
         </w:rPr>
         <w:t>Fullstack Developer</w:t>
       </w:r>
       <w:r>
         <w:rPr>
-          <w:rFonts w:ascii="Calibri" w:eastAsia="Calibri" w:hAnsi="Calibri" w:cs="Calibri"/>
+          <w:rFonts w:asciiTheme="majorBidi" w:eastAsia="Calibri" w:hAnsiTheme="majorBidi" w:cstheme="majorBidi"/>
+          <w:b/>
+          <w:bCs/>
           <w:i/>
           <w:color w:val="000000"/>
-          <w:sz w:val="21"/>
-          <w:szCs w:val="21"/>
+          <w:sz w:val="22"/>
+          <w:szCs w:val="22"/>
         </w:rPr>
         <w:tab/>
       </w:r>
       <w:r>
         <w:rPr>
-          <w:rFonts w:ascii="Calibri" w:eastAsia="Calibri" w:hAnsi="Calibri" w:cs="Calibri"/>
+          <w:rFonts w:asciiTheme="majorBidi" w:eastAsia="Calibri" w:hAnsiTheme="majorBidi" w:cstheme="majorBidi"/>
+          <w:b/>
+          <w:bCs/>
           <w:i/>
           <w:color w:val="000000"/>
-          <w:sz w:val="21"/>
-          <w:szCs w:val="21"/>
+          <w:sz w:val="22"/>
+          <w:szCs w:val="22"/>
         </w:rPr>
         <w:tab/>
       </w:r>
       <w:r>
         <w:rPr>
-          <w:rFonts w:ascii="Calibri" w:eastAsia="Calibri" w:hAnsi="Calibri" w:cs="Calibri"/>
+          <w:rFonts w:asciiTheme="majorBidi" w:eastAsia="Calibri" w:hAnsiTheme="majorBidi" w:cstheme="majorBidi"/>
+          <w:b/>
+          <w:bCs/>
           <w:i/>
           <w:color w:val="000000"/>
-          <w:sz w:val="21"/>
-          <w:szCs w:val="21"/>
+          <w:sz w:val="22"/>
+          <w:szCs w:val="22"/>
         </w:rPr>
         <w:tab/>
-        <w:t>Sep 2024 – Jan 2025</w:t>
       </w:r>
     </w:p>
     <w:p>
       <w:pPr>
+        <w:pStyle w:val="ListParagraph"/>
         <w:numPr>
           <w:ilvl w:val="0"/>
-          <w:numId w:val="1"/>
-        </w:numPr>
-        <w:spacing w:after="160" w:line="278" w:lineRule="auto"/>
-      </w:pPr>
-      <w:r>
-        <w:t>Developed and maintained web applications using th</w:t>
-      </w:r>
-      <w:r>
-        <w:t>e Mern Stack</w:t>
-      </w:r>
-      <w:r>
-        <w:t> an</w:t>
-      </w:r>
-      <w:r>
-        <w:t>d Next Js</w:t>
-      </w:r>
-      <w:r>
-        <w:t> for server-side rendering and optimized performance</w:t>
-      </w:r>
-    </w:p>
-    <w:p>
-      <w:pPr>
-        <w:numPr>
-          <w:ilvl w:val="0"/>
-          <w:numId w:val="1"/>
+          <w:numId w:val="10"/>
         </w:numPr>
         <w:pBdr>
           <w:top w:val="nil"/>
@@ -768,27 +699,44 @@
           <w:between w:val="nil"/>
         </w:pBdr>
         <w:rPr>
-          <w:rFonts w:ascii="Calibri" w:eastAsia="Calibri" w:hAnsi="Calibri" w:cs="Calibri"/>
-          <w:color w:val="000000"/>
-          <w:sz w:val="21"/>
-          <w:szCs w:val="21"/>
-        </w:rPr>
-      </w:pPr>
-      <w:r>
-        <w:rPr>
-          <w:rFonts w:ascii="Calibri" w:eastAsia="Calibri" w:hAnsi="Calibri" w:cs="Calibri"/>
-          <w:color w:val="000000"/>
-          <w:sz w:val="21"/>
-          <w:szCs w:val="21"/>
-        </w:rPr>
-        <w:t>Designed and implemented scalable backend systems and responsive frontend interfaces, leveraging React.js for dynamic user experiences and Node.js for efficient server-side operations</w:t>
+          <w:rFonts w:asciiTheme="majorBidi" w:hAnsiTheme="majorBidi" w:cstheme="majorBidi"/>
+          <w:sz w:val="22"/>
+          <w:szCs w:val="22"/>
+        </w:rPr>
+      </w:pPr>
+      <w:r>
+        <w:rPr>
+          <w:rFonts w:asciiTheme="majorBidi" w:hAnsiTheme="majorBidi" w:cstheme="majorBidi"/>
+          <w:b/>
+          <w:bCs/>
+          <w:sz w:val="22"/>
+          <w:szCs w:val="22"/>
+        </w:rPr>
+        <w:t>School Enrollment Management System:</w:t>
+      </w:r>
+      <w:r>
+        <w:rPr>
+          <w:rFonts w:asciiTheme="majorBidi" w:hAnsiTheme="majorBidi" w:cstheme="majorBidi"/>
+          <w:sz w:val="22"/>
+          <w:szCs w:val="22"/>
+        </w:rPr>
+        <w:t xml:space="preserve"> Designed and built a full-stack MERN web application to manage st</w:t>
+      </w:r>
+      <w:r>
+        <w:rPr>
+          <w:rFonts w:asciiTheme="majorBidi" w:hAnsiTheme="majorBidi" w:cstheme="majorBidi"/>
+          <w:sz w:val="22"/>
+          <w:szCs w:val="22"/>
+        </w:rPr>
+        <w:t>udent registrations efficiently</w:t>
       </w:r>
     </w:p>
     <w:p>
       <w:pPr>
+        <w:pStyle w:val="ListParagraph"/>
         <w:numPr>
           <w:ilvl w:val="0"/>
-          <w:numId w:val="1"/>
+          <w:numId w:val="10"/>
         </w:numPr>
         <w:pBdr>
           <w:top w:val="nil"/>
@@ -798,36 +746,61 @@
           <w:between w:val="nil"/>
         </w:pBdr>
         <w:rPr>
-          <w:rFonts w:ascii="Calibri" w:eastAsia="Calibri" w:hAnsi="Calibri" w:cs="Calibri"/>
-          <w:color w:val="000000"/>
-          <w:sz w:val="21"/>
-          <w:szCs w:val="21"/>
-        </w:rPr>
-      </w:pPr>
-      <w:r>
-        <w:rPr>
-          <w:rFonts w:ascii="Calibri" w:eastAsia="Calibri" w:hAnsi="Calibri" w:cs="Calibri"/>
-          <w:color w:val="000000"/>
-          <w:sz w:val="21"/>
-          <w:szCs w:val="21"/>
-        </w:rPr>
-        <w:t>Integrated RESTful APIs and third-party services to enhance application functionality, including payment gateways and authentication systems</w:t>
-      </w:r>
-      <w:r>
-        <w:rPr>
-          <w:rFonts w:ascii="Calibri" w:eastAsia="Calibri" w:hAnsi="Calibri" w:cs="Calibri"/>
-          <w:color w:val="000000"/>
-          <w:sz w:val="21"/>
-          <w:szCs w:val="21"/>
-        </w:rPr>
-        <w:t>.</w:t>
-      </w:r>
+          <w:rFonts w:asciiTheme="majorBidi" w:hAnsiTheme="majorBidi" w:cstheme="majorBidi"/>
+          <w:sz w:val="22"/>
+          <w:szCs w:val="22"/>
+        </w:rPr>
+      </w:pPr>
+      <w:proofErr w:type="spellStart"/>
+      <w:r>
+        <w:rPr>
+          <w:rFonts w:asciiTheme="majorBidi" w:hAnsiTheme="majorBidi" w:cstheme="majorBidi"/>
+          <w:b/>
+          <w:bCs/>
+          <w:sz w:val="22"/>
+          <w:szCs w:val="22"/>
+        </w:rPr>
+        <w:t>BrandSpark</w:t>
+      </w:r>
+      <w:proofErr w:type="spellEnd"/>
+      <w:r>
+        <w:rPr>
+          <w:rFonts w:asciiTheme="majorBidi" w:hAnsiTheme="majorBidi" w:cstheme="majorBidi"/>
+          <w:b/>
+          <w:bCs/>
+          <w:sz w:val="22"/>
+          <w:szCs w:val="22"/>
+        </w:rPr>
+        <w:t xml:space="preserve"> Website</w:t>
+      </w:r>
+      <w:r>
+        <w:rPr>
+          <w:rFonts w:asciiTheme="majorBidi" w:hAnsiTheme="majorBidi" w:cstheme="majorBidi"/>
+          <w:sz w:val="22"/>
+          <w:szCs w:val="22"/>
+        </w:rPr>
+        <w:t xml:space="preserve">: </w:t>
+      </w:r>
+      <w:r>
+        <w:t xml:space="preserve">Developed a responsive business website using React.js to showcase </w:t>
+      </w:r>
+      <w:proofErr w:type="spellStart"/>
+      <w:r>
+        <w:t>BrandSpark's</w:t>
+      </w:r>
+      <w:proofErr w:type="spellEnd"/>
+      <w:r>
+        <w:t xml:space="preserve"> services</w:t>
+      </w:r>
+      <w:bookmarkStart w:id="0" w:name="_GoBack"/>
+      <w:bookmarkEnd w:id="0"/>
     </w:p>
     <w:p>
       <w:pPr>
+        <w:pStyle w:val="ListParagraph"/>
         <w:numPr>
           <w:ilvl w:val="0"/>
-          <w:numId w:val="1"/>
+          <w:numId w:val="10"/>
         </w:numPr>
         <w:pBdr>
           <w:top w:val="nil"/>
@@ -837,27 +810,44 @@
           <w:between w:val="nil"/>
         </w:pBdr>
         <w:rPr>
-          <w:rFonts w:ascii="Calibri" w:eastAsia="Calibri" w:hAnsi="Calibri" w:cs="Calibri"/>
-          <w:color w:val="000000"/>
-          <w:sz w:val="21"/>
-          <w:szCs w:val="21"/>
-        </w:rPr>
-      </w:pPr>
-      <w:r>
-        <w:rPr>
-          <w:rFonts w:ascii="Calibri" w:eastAsia="Calibri" w:hAnsi="Calibri" w:cs="Calibri"/>
-          <w:color w:val="000000"/>
-          <w:sz w:val="21"/>
-          <w:szCs w:val="21"/>
-        </w:rPr>
-        <w:t>Built and customized websites using WordPress, including theme development, plugin integration, and performance optimization.</w:t>
+          <w:rFonts w:asciiTheme="majorBidi" w:hAnsiTheme="majorBidi" w:cstheme="majorBidi"/>
+          <w:sz w:val="22"/>
+          <w:szCs w:val="22"/>
+        </w:rPr>
+      </w:pPr>
+      <w:r>
+        <w:rPr>
+          <w:rFonts w:asciiTheme="majorBidi" w:hAnsiTheme="majorBidi" w:cstheme="majorBidi"/>
+          <w:b/>
+          <w:bCs/>
+          <w:sz w:val="22"/>
+          <w:szCs w:val="22"/>
+        </w:rPr>
+        <w:t>Expense Tracker</w:t>
+      </w:r>
+      <w:r>
+        <w:rPr>
+          <w:rFonts w:asciiTheme="majorBidi" w:hAnsiTheme="majorBidi" w:cstheme="majorBidi"/>
+          <w:sz w:val="22"/>
+          <w:szCs w:val="22"/>
+        </w:rPr>
+        <w:t>: Built a Java-based application to manage perso</w:t>
+      </w:r>
+      <w:r>
+        <w:rPr>
+          <w:rFonts w:asciiTheme="majorBidi" w:hAnsiTheme="majorBidi" w:cstheme="majorBidi"/>
+          <w:sz w:val="22"/>
+          <w:szCs w:val="22"/>
+        </w:rPr>
+        <w:t>nal finances and track expenses</w:t>
       </w:r>
     </w:p>
     <w:p>
       <w:pPr>
+        <w:pStyle w:val="ListParagraph"/>
         <w:numPr>
           <w:ilvl w:val="0"/>
-          <w:numId w:val="1"/>
+          <w:numId w:val="10"/>
         </w:numPr>
         <w:pBdr>
           <w:top w:val="nil"/>
@@ -867,27 +857,60 @@
           <w:between w:val="nil"/>
         </w:pBdr>
         <w:rPr>
-          <w:rFonts w:ascii="Calibri" w:eastAsia="Calibri" w:hAnsi="Calibri" w:cs="Calibri"/>
-          <w:color w:val="000000"/>
-          <w:sz w:val="21"/>
-          <w:szCs w:val="21"/>
-        </w:rPr>
-      </w:pPr>
-      <w:r>
-        <w:rPr>
-          <w:rFonts w:ascii="Calibri" w:eastAsia="Calibri" w:hAnsi="Calibri" w:cs="Calibri"/>
-          <w:color w:val="000000"/>
-          <w:sz w:val="21"/>
-          <w:szCs w:val="21"/>
-        </w:rPr>
-        <w:t>Utilized Flutter for cross-platform mobile app development, creating seamless user experiences across iOS and Android devices.</w:t>
+          <w:rFonts w:asciiTheme="majorBidi" w:hAnsiTheme="majorBidi" w:cstheme="majorBidi"/>
+          <w:sz w:val="22"/>
+          <w:szCs w:val="22"/>
+        </w:rPr>
+      </w:pPr>
+      <w:r>
+        <w:rPr>
+          <w:rFonts w:asciiTheme="majorBidi" w:hAnsiTheme="majorBidi" w:cstheme="majorBidi"/>
+          <w:b/>
+          <w:bCs/>
+          <w:sz w:val="22"/>
+          <w:szCs w:val="22"/>
+        </w:rPr>
+        <w:t>E-commerce Platform</w:t>
+      </w:r>
+      <w:r>
+        <w:rPr>
+          <w:rFonts w:asciiTheme="majorBidi" w:hAnsiTheme="majorBidi" w:cstheme="majorBidi"/>
+          <w:sz w:val="22"/>
+          <w:szCs w:val="22"/>
+        </w:rPr>
+        <w:t xml:space="preserve">: Developed frontend with React &amp; Tailwind CSS and backend with Java Spring Boot for </w:t>
+      </w:r>
+      <w:r>
+        <w:rPr>
+          <w:rFonts w:asciiTheme="majorBidi" w:hAnsiTheme="majorBidi" w:cstheme="majorBidi"/>
+          <w:sz w:val="22"/>
+          <w:szCs w:val="22"/>
+        </w:rPr>
+        <w:t xml:space="preserve"> </w:t>
+      </w:r>
+      <w:r>
+        <w:rPr>
+          <w:rFonts w:asciiTheme="majorBidi" w:hAnsiTheme="majorBidi" w:cstheme="majorBidi"/>
+          <w:sz w:val="22"/>
+          <w:szCs w:val="22"/>
+        </w:rPr>
+        <w:t xml:space="preserve">product </w:t>
+      </w:r>
+      <w:r>
+        <w:rPr>
+          <w:rFonts w:asciiTheme="majorBidi" w:hAnsiTheme="majorBidi" w:cstheme="majorBidi"/>
+          <w:sz w:val="22"/>
+          <w:szCs w:val="22"/>
+        </w:rPr>
+        <w:t>management and order processing</w:t>
       </w:r>
     </w:p>
     <w:p>
       <w:pPr>
+        <w:pStyle w:val="ListParagraph"/>
         <w:numPr>
           <w:ilvl w:val="0"/>
-          <w:numId w:val="1"/>
+          <w:numId w:val="10"/>
         </w:numPr>
         <w:pBdr>
           <w:top w:val="nil"/>
@@ -897,20 +920,28 @@
           <w:between w:val="nil"/>
         </w:pBdr>
         <w:rPr>
-          <w:rFonts w:ascii="Calibri" w:eastAsia="Calibri" w:hAnsi="Calibri" w:cs="Calibri"/>
-          <w:color w:val="000000"/>
-          <w:sz w:val="21"/>
-          <w:szCs w:val="21"/>
-        </w:rPr>
-      </w:pPr>
-      <w:r>
-        <w:rPr>
-          <w:rFonts w:ascii="Calibri" w:eastAsia="Calibri" w:hAnsi="Calibri" w:cs="Calibri"/>
-          <w:color w:val="000000"/>
-          <w:sz w:val="21"/>
-          <w:szCs w:val="21"/>
-        </w:rPr>
-        <w:t>Utilized Git for version control and followed Agile methodologies for project management, ensuring timely delivery of high-quality software solutions.</w:t>
+          <w:rFonts w:asciiTheme="majorBidi" w:hAnsiTheme="majorBidi" w:cstheme="majorBidi"/>
+          <w:sz w:val="22"/>
+          <w:szCs w:val="22"/>
+        </w:rPr>
+      </w:pPr>
+      <w:r>
+        <w:rPr>
+          <w:b/>
+          <w:bCs/>
+        </w:rPr>
+        <w:t>Movie Website</w:t>
+      </w:r>
+      <w:r>
+        <w:t xml:space="preserve">: Developed a responsive movie web application using </w:t>
+      </w:r>
+      <w:proofErr w:type="spellStart"/>
+      <w:r>
+        <w:t>TypeScript</w:t>
+      </w:r>
+      <w:proofErr w:type="spellEnd"/>
+      <w:r>
+        <w:t>, React.js, and Tailwind CSS, featuring dynamic content rendering and a modern user interface</w:t>
       </w:r>
     </w:p>
     <w:p>
@@ -924,10 +955,10 @@
         </w:pBdr>
         <w:ind w:left="720"/>
         <w:rPr>
-          <w:rFonts w:ascii="Calibri" w:eastAsia="Calibri" w:hAnsi="Calibri" w:cs="Calibri"/>
-          <w:color w:val="000000"/>
-          <w:sz w:val="21"/>
-          <w:szCs w:val="21"/>
+          <w:rFonts w:asciiTheme="majorBidi" w:eastAsia="Calibri" w:hAnsiTheme="majorBidi" w:cstheme="majorBidi"/>
+          <w:color w:val="000000"/>
+          <w:sz w:val="22"/>
+          <w:szCs w:val="22"/>
         </w:rPr>
       </w:pPr>
     </w:p>
@@ -948,63 +979,43 @@
           <w:tab w:val="right" w:pos="10780"/>
         </w:tabs>
         <w:rPr>
-          <w:rFonts w:ascii="Calibri" w:eastAsia="Calibri" w:hAnsi="Calibri" w:cs="Calibri"/>
+          <w:rFonts w:asciiTheme="majorBidi" w:eastAsia="Calibri" w:hAnsiTheme="majorBidi" w:cstheme="majorBidi"/>
           <w:i/>
           <w:color w:val="000000"/>
-          <w:sz w:val="21"/>
-          <w:szCs w:val="21"/>
-        </w:rPr>
-      </w:pPr>
-      <w:r>
-        <w:rPr>
-          <w:rFonts w:ascii="Calibri" w:eastAsia="Calibri" w:hAnsi="Calibri" w:cs="Calibri"/>
-          <w:b/>
-          <w:color w:val="000000"/>
-          <w:sz w:val="21"/>
-          <w:szCs w:val="21"/>
-        </w:rPr>
-        <w:t>Freelancer</w:t>
-      </w:r>
-      <w:r>
-        <w:rPr>
-          <w:rFonts w:ascii="Calibri" w:eastAsia="Calibri" w:hAnsi="Calibri" w:cs="Calibri"/>
-          <w:b/>
-          <w:color w:val="000000"/>
-          <w:sz w:val="21"/>
-          <w:szCs w:val="21"/>
-        </w:rPr>
-        <w:t xml:space="preserve">                                                                               </w:t>
-      </w:r>
-      <w:r>
-        <w:rPr>
-          <w:rFonts w:ascii="Calibri" w:eastAsia="Calibri" w:hAnsi="Calibri" w:cs="Calibri"/>
-          <w:b/>
-          <w:color w:val="000000"/>
-          <w:sz w:val="21"/>
-          <w:szCs w:val="21"/>
+          <w:sz w:val="22"/>
+          <w:szCs w:val="22"/>
+        </w:rPr>
+      </w:pPr>
+      <w:r>
+        <w:rPr>
+          <w:rFonts w:asciiTheme="majorBidi" w:eastAsia="Calibri" w:hAnsiTheme="majorBidi" w:cstheme="majorBidi"/>
+          <w:b/>
+          <w:color w:val="000000"/>
+          <w:sz w:val="22"/>
+          <w:szCs w:val="22"/>
+        </w:rPr>
+        <w:t>Hackathon Competitor</w:t>
+      </w:r>
+      <w:r>
+        <w:rPr>
+          <w:rFonts w:asciiTheme="majorBidi" w:eastAsia="Calibri" w:hAnsiTheme="majorBidi" w:cstheme="majorBidi"/>
+          <w:b/>
+          <w:color w:val="000000"/>
+          <w:sz w:val="22"/>
+          <w:szCs w:val="22"/>
+        </w:rPr>
+        <w:t xml:space="preserve">                                                                                  </w:t>
+      </w:r>
+      <w:r>
+        <w:rPr>
+          <w:rFonts w:asciiTheme="majorBidi" w:eastAsia="Calibri" w:hAnsiTheme="majorBidi" w:cstheme="majorBidi"/>
+          <w:b/>
+          <w:color w:val="000000"/>
+          <w:sz w:val="22"/>
+          <w:szCs w:val="22"/>
         </w:rPr>
         <w:tab/>
-        <w:t xml:space="preserve">                              </w:t>
-      </w:r>
-      <w:r>
-        <w:rPr>
-          <w:rFonts w:ascii="Calibri" w:eastAsia="Calibri" w:hAnsi="Calibri" w:cs="Calibri"/>
-          <w:b/>
-          <w:color w:val="000000"/>
-          <w:sz w:val="21"/>
-          <w:szCs w:val="21"/>
-        </w:rPr>
-        <w:tab/>
-      </w:r>
-      <w:r>
-        <w:rPr>
-          <w:rFonts w:ascii="Calibri" w:eastAsia="Calibri" w:hAnsi="Calibri" w:cs="Calibri"/>
-          <w:b/>
-          <w:color w:val="000000"/>
-          <w:sz w:val="21"/>
-          <w:szCs w:val="21"/>
-        </w:rPr>
-        <w:tab/>
+        <w:t xml:space="preserve">                            </w:t>
       </w:r>
     </w:p>
     <w:p>
@@ -1024,154 +1035,82 @@
           <w:tab w:val="right" w:pos="10780"/>
         </w:tabs>
         <w:rPr>
-          <w:rFonts w:ascii="Calibri" w:eastAsia="Calibri" w:hAnsi="Calibri" w:cs="Calibri"/>
+          <w:rFonts w:asciiTheme="majorBidi" w:eastAsia="Calibri" w:hAnsiTheme="majorBidi" w:cstheme="majorBidi"/>
+          <w:b/>
+          <w:color w:val="000000"/>
+          <w:sz w:val="22"/>
+          <w:szCs w:val="22"/>
+        </w:rPr>
+      </w:pPr>
+      <w:r>
+        <w:rPr>
+          <w:rFonts w:asciiTheme="majorBidi" w:eastAsia="Calibri" w:hAnsiTheme="majorBidi" w:cstheme="majorBidi"/>
           <w:i/>
           <w:color w:val="000000"/>
-          <w:sz w:val="21"/>
-          <w:szCs w:val="21"/>
-        </w:rPr>
-      </w:pPr>
-      <w:r>
-        <w:rPr>
-          <w:rFonts w:ascii="Calibri" w:eastAsia="Calibri" w:hAnsi="Calibri" w:cs="Calibri"/>
+          <w:sz w:val="22"/>
+          <w:szCs w:val="22"/>
+        </w:rPr>
+        <w:t>D</w:t>
+      </w:r>
+      <w:r>
+        <w:rPr>
+          <w:rFonts w:asciiTheme="majorBidi" w:eastAsia="Calibri" w:hAnsiTheme="majorBidi" w:cstheme="majorBidi"/>
           <w:i/>
           <w:color w:val="000000"/>
-          <w:sz w:val="21"/>
-          <w:szCs w:val="21"/>
-        </w:rPr>
-        <w:t>Fullstack-Developer</w:t>
+          <w:sz w:val="22"/>
+          <w:szCs w:val="22"/>
+        </w:rPr>
+        <w:t>eveloper</w:t>
+      </w:r>
+      <w:r>
+        <w:rPr>
+          <w:rFonts w:asciiTheme="majorBidi" w:eastAsia="Calibri" w:hAnsiTheme="majorBidi" w:cstheme="majorBidi"/>
+          <w:i/>
+          <w:color w:val="000000"/>
+          <w:sz w:val="22"/>
+          <w:szCs w:val="22"/>
+        </w:rPr>
+        <w:tab/>
+        <w:t xml:space="preserve">                                                                  </w:t>
+      </w:r>
+      <w:r>
+        <w:rPr>
+          <w:rFonts w:asciiTheme="majorBidi" w:eastAsia="Calibri" w:hAnsiTheme="majorBidi" w:cstheme="majorBidi"/>
+          <w:i/>
+          <w:color w:val="000000"/>
+          <w:sz w:val="22"/>
+          <w:szCs w:val="22"/>
+        </w:rPr>
+        <w:tab/>
+      </w:r>
+      <w:r>
+        <w:rPr>
+          <w:rFonts w:asciiTheme="majorBidi" w:eastAsia="Calibri" w:hAnsiTheme="majorBidi" w:cstheme="majorBidi"/>
+          <w:i/>
+          <w:color w:val="000000"/>
+          <w:sz w:val="22"/>
+          <w:szCs w:val="22"/>
+        </w:rPr>
+        <w:tab/>
+      </w:r>
+      <w:r>
+        <w:rPr>
+          <w:rFonts w:asciiTheme="majorBidi" w:eastAsia="Calibri" w:hAnsiTheme="majorBidi" w:cstheme="majorBidi"/>
+          <w:i/>
+          <w:color w:val="000000"/>
+          <w:sz w:val="22"/>
+          <w:szCs w:val="22"/>
+        </w:rPr>
+        <w:tab/>
+        <w:t xml:space="preserve"> </w:t>
       </w:r>
     </w:p>
     <w:p>
       <w:pPr>
-        <w:pBdr>
-          <w:top w:val="nil"/>
-          <w:left w:val="nil"/>
-          <w:bottom w:val="nil"/>
-          <w:right w:val="nil"/>
-          <w:between w:val="nil"/>
-        </w:pBdr>
-        <w:tabs>
-          <w:tab w:val="left" w:pos="360"/>
-          <w:tab w:val="left" w:pos="1440"/>
-          <w:tab w:val="left" w:pos="5760"/>
-          <w:tab w:val="left" w:pos="7920"/>
-          <w:tab w:val="right" w:pos="10780"/>
-        </w:tabs>
-        <w:rPr>
-          <w:rFonts w:ascii="Calibri" w:eastAsia="Calibri" w:hAnsi="Calibri" w:cs="Calibri"/>
-          <w:b/>
-          <w:color w:val="000000"/>
-          <w:sz w:val="21"/>
-          <w:szCs w:val="21"/>
-        </w:rPr>
-      </w:pPr>
-      <w:r>
-        <w:rPr>
-          <w:rFonts w:ascii="Calibri" w:eastAsia="Calibri" w:hAnsi="Calibri" w:cs="Calibri"/>
-          <w:i/>
-          <w:color w:val="000000"/>
-          <w:sz w:val="21"/>
-          <w:szCs w:val="21"/>
-        </w:rPr>
-        <w:tab/>
-        <w:t xml:space="preserve">                                                                   </w:t>
-      </w:r>
-      <w:r>
-        <w:rPr>
-          <w:rFonts w:ascii="Calibri" w:eastAsia="Calibri" w:hAnsi="Calibri" w:cs="Calibri"/>
-          <w:i/>
-          <w:color w:val="000000"/>
-          <w:sz w:val="21"/>
-          <w:szCs w:val="21"/>
-        </w:rPr>
-        <w:tab/>
-      </w:r>
-      <w:r>
-        <w:rPr>
-          <w:rFonts w:ascii="Calibri" w:eastAsia="Calibri" w:hAnsi="Calibri" w:cs="Calibri"/>
-          <w:i/>
-          <w:color w:val="000000"/>
-          <w:sz w:val="21"/>
-          <w:szCs w:val="21"/>
-        </w:rPr>
-        <w:tab/>
-      </w:r>
-      <w:r>
-        <w:rPr>
-          <w:rFonts w:ascii="Calibri" w:eastAsia="Calibri" w:hAnsi="Calibri" w:cs="Calibri"/>
-          <w:i/>
-          <w:color w:val="000000"/>
-          <w:sz w:val="21"/>
-          <w:szCs w:val="21"/>
-        </w:rPr>
-        <w:tab/>
-      </w:r>
-      <w:r>
-        <w:rPr>
-          <w:rFonts w:ascii="Calibri" w:eastAsia="Calibri" w:hAnsi="Calibri" w:cs="Calibri"/>
-          <w:i/>
-          <w:color w:val="000000"/>
-          <w:sz w:val="21"/>
-          <w:szCs w:val="21"/>
-        </w:rPr>
-        <w:t>Aug</w:t>
-      </w:r>
-      <w:r>
-        <w:rPr>
-          <w:rFonts w:ascii="Calibri" w:eastAsia="Calibri" w:hAnsi="Calibri" w:cs="Calibri"/>
-          <w:i/>
-          <w:color w:val="000000"/>
-          <w:sz w:val="21"/>
-          <w:szCs w:val="21"/>
-        </w:rPr>
-        <w:t xml:space="preserve"> </w:t>
-      </w:r>
-      <w:r>
-        <w:rPr>
-          <w:rFonts w:ascii="Calibri" w:eastAsia="Calibri" w:hAnsi="Calibri" w:cs="Calibri"/>
-          <w:i/>
-          <w:color w:val="000000"/>
-          <w:sz w:val="21"/>
-          <w:szCs w:val="21"/>
-        </w:rPr>
-        <w:t>2024</w:t>
-      </w:r>
-      <w:r>
-        <w:rPr>
-          <w:rFonts w:ascii="Calibri" w:eastAsia="Calibri" w:hAnsi="Calibri" w:cs="Calibri"/>
-          <w:i/>
-          <w:color w:val="000000"/>
-          <w:sz w:val="21"/>
-          <w:szCs w:val="21"/>
-        </w:rPr>
-        <w:t xml:space="preserve"> – </w:t>
-      </w:r>
-      <w:r>
-        <w:rPr>
-          <w:rFonts w:ascii="Calibri" w:eastAsia="Calibri" w:hAnsi="Calibri" w:cs="Calibri"/>
-          <w:i/>
-          <w:color w:val="000000"/>
-          <w:sz w:val="21"/>
-          <w:szCs w:val="21"/>
-        </w:rPr>
-        <w:t>Present</w:t>
-      </w:r>
-      <w:r>
-        <w:rPr>
-          <w:rFonts w:ascii="Calibri" w:eastAsia="Calibri" w:hAnsi="Calibri" w:cs="Calibri"/>
-          <w:color w:val="000000"/>
-          <w:sz w:val="21"/>
-          <w:szCs w:val="21"/>
-        </w:rPr>
-        <w:tab/>
-      </w:r>
-    </w:p>
-    <w:p>
-      <w:pPr>
+        <w:pStyle w:val="ListParagraph"/>
         <w:numPr>
           <w:ilvl w:val="0"/>
-          <w:numId w:val="1"/>
+          <w:numId w:val="11"/>
         </w:numPr>
         <w:pBdr>
           <w:top w:val="nil"/>
@@ -1181,27 +1120,71 @@
           <w:between w:val="nil"/>
         </w:pBdr>
         <w:rPr>
-          <w:rFonts w:ascii="Calibri" w:eastAsia="Calibri" w:hAnsi="Calibri" w:cs="Calibri"/>
-          <w:color w:val="000000"/>
-          <w:sz w:val="21"/>
-          <w:szCs w:val="21"/>
-        </w:rPr>
-      </w:pPr>
-      <w:r>
-        <w:rPr>
-          <w:rFonts w:ascii="Calibri" w:eastAsia="Calibri" w:hAnsi="Calibri" w:cs="Calibri"/>
-          <w:color w:val="000000"/>
-          <w:sz w:val="21"/>
-          <w:szCs w:val="21"/>
-        </w:rPr>
-        <w:t>Designed and built a dynamic website for Indaba X Somalia using Next.js. The website featured event information, registration systems, and interactive user interfaces, ensuring a seamless user experience with server-side rendering and optimized performance</w:t>
+          <w:rFonts w:asciiTheme="majorBidi" w:eastAsia="Calibri" w:hAnsiTheme="majorBidi" w:cstheme="majorBidi"/>
+          <w:color w:val="000000"/>
+          <w:sz w:val="22"/>
+          <w:szCs w:val="22"/>
+        </w:rPr>
+      </w:pPr>
+      <w:r>
+        <w:rPr>
+          <w:rFonts w:asciiTheme="majorBidi" w:hAnsiTheme="majorBidi" w:cstheme="majorBidi"/>
+          <w:sz w:val="22"/>
+          <w:szCs w:val="22"/>
+        </w:rPr>
+        <w:t xml:space="preserve">Indaba X Somalia 2023: Created a fitness web application using the MERN stack (MongoDB, Express.js, React.js, Node.js), featuring a </w:t>
+      </w:r>
+      <w:proofErr w:type="spellStart"/>
+      <w:r>
+        <w:rPr>
+          <w:rFonts w:asciiTheme="majorBidi" w:hAnsiTheme="majorBidi" w:cstheme="majorBidi"/>
+          <w:sz w:val="22"/>
+          <w:szCs w:val="22"/>
+        </w:rPr>
+        <w:t>ChatGPT</w:t>
+      </w:r>
+      <w:proofErr w:type="spellEnd"/>
+      <w:r>
+        <w:rPr>
+          <w:rFonts w:asciiTheme="majorBidi" w:hAnsiTheme="majorBidi" w:cstheme="majorBidi"/>
+          <w:sz w:val="22"/>
+          <w:szCs w:val="22"/>
+        </w:rPr>
+        <w:t xml:space="preserve">-powered </w:t>
+      </w:r>
+      <w:proofErr w:type="spellStart"/>
+      <w:r>
+        <w:rPr>
+          <w:rFonts w:asciiTheme="majorBidi" w:hAnsiTheme="majorBidi" w:cstheme="majorBidi"/>
+          <w:sz w:val="22"/>
+          <w:szCs w:val="22"/>
+        </w:rPr>
+        <w:t>chatbot</w:t>
+      </w:r>
+      <w:proofErr w:type="spellEnd"/>
+      <w:r>
+        <w:rPr>
+          <w:rFonts w:asciiTheme="majorBidi" w:hAnsiTheme="majorBidi" w:cstheme="majorBidi"/>
+          <w:sz w:val="22"/>
+          <w:szCs w:val="22"/>
+        </w:rPr>
+        <w:t xml:space="preserve"> that provides personalized fitness recommendation</w:t>
+      </w:r>
+      <w:r>
+        <w:rPr>
+          <w:rFonts w:asciiTheme="majorBidi" w:hAnsiTheme="majorBidi" w:cstheme="majorBidi"/>
+          <w:sz w:val="22"/>
+          <w:szCs w:val="22"/>
+        </w:rPr>
+        <w:t>s and interactive workout plans</w:t>
       </w:r>
     </w:p>
     <w:p>
       <w:pPr>
+        <w:pStyle w:val="ListParagraph"/>
         <w:numPr>
           <w:ilvl w:val="0"/>
-          <w:numId w:val="1"/>
+          <w:numId w:val="11"/>
         </w:numPr>
         <w:pBdr>
           <w:top w:val="nil"/>
@@ -1211,316 +1194,39 @@
           <w:between w:val="nil"/>
         </w:pBdr>
         <w:rPr>
-          <w:rFonts w:ascii="Calibri" w:eastAsia="Calibri" w:hAnsi="Calibri" w:cs="Calibri"/>
-          <w:color w:val="000000"/>
-          <w:sz w:val="21"/>
-          <w:szCs w:val="21"/>
-        </w:rPr>
-      </w:pPr>
-      <w:r>
-        <w:rPr>
-          <w:rFonts w:ascii="Calibri" w:eastAsia="Calibri" w:hAnsi="Calibri" w:cs="Calibri"/>
-          <w:color w:val="000000"/>
-          <w:sz w:val="21"/>
-          <w:szCs w:val="21"/>
-        </w:rPr>
-        <w:t>Developed a comprehensive platform for Murzali using the MERN stack (MongoDB, Express.js, React.js, Node.js). Integrated user authentication, content management, and responsive design to create a robust and scalable solution</w:t>
-      </w:r>
-    </w:p>
-    <w:p>
-      <w:pPr>
-        <w:pBdr>
-          <w:top w:val="nil"/>
-          <w:left w:val="nil"/>
-          <w:bottom w:val="nil"/>
-          <w:right w:val="nil"/>
-          <w:between w:val="nil"/>
-        </w:pBdr>
-        <w:ind w:left="720"/>
-        <w:rPr>
-          <w:rFonts w:ascii="Calibri" w:eastAsia="Calibri" w:hAnsi="Calibri" w:cs="Calibri"/>
-          <w:color w:val="000000"/>
-          <w:sz w:val="21"/>
-          <w:szCs w:val="21"/>
-        </w:rPr>
-      </w:pPr>
-    </w:p>
-    <w:p>
-      <w:pPr>
-        <w:pBdr>
-          <w:top w:val="nil"/>
-          <w:left w:val="nil"/>
-          <w:bottom w:val="nil"/>
-          <w:right w:val="nil"/>
-          <w:between w:val="nil"/>
-        </w:pBdr>
-        <w:tabs>
-          <w:tab w:val="left" w:pos="360"/>
-          <w:tab w:val="left" w:pos="1440"/>
-          <w:tab w:val="left" w:pos="5760"/>
-          <w:tab w:val="left" w:pos="7920"/>
-          <w:tab w:val="right" w:pos="10780"/>
-        </w:tabs>
-        <w:rPr>
-          <w:rFonts w:ascii="Calibri" w:eastAsia="Calibri" w:hAnsi="Calibri" w:cs="Calibri"/>
-          <w:i/>
-          <w:color w:val="000000"/>
-          <w:sz w:val="21"/>
-          <w:szCs w:val="21"/>
-        </w:rPr>
-      </w:pPr>
-      <w:r>
-        <w:rPr>
-          <w:rFonts w:ascii="Calibri" w:eastAsia="Calibri" w:hAnsi="Calibri" w:cs="Calibri"/>
-          <w:b/>
-          <w:color w:val="000000"/>
-          <w:sz w:val="21"/>
-          <w:szCs w:val="21"/>
-        </w:rPr>
-        <w:t>Hackathon Competitor</w:t>
-      </w:r>
-      <w:r>
-        <w:rPr>
-          <w:rFonts w:ascii="Calibri" w:eastAsia="Calibri" w:hAnsi="Calibri" w:cs="Calibri"/>
-          <w:b/>
-          <w:color w:val="000000"/>
-          <w:sz w:val="21"/>
-          <w:szCs w:val="21"/>
-        </w:rPr>
-        <w:t xml:space="preserve">                                                                                  </w:t>
-      </w:r>
-      <w:r>
-        <w:rPr>
-          <w:rFonts w:ascii="Calibri" w:eastAsia="Calibri" w:hAnsi="Calibri" w:cs="Calibri"/>
-          <w:b/>
-          <w:color w:val="000000"/>
-          <w:sz w:val="21"/>
-          <w:szCs w:val="21"/>
-        </w:rPr>
-        <w:tab/>
-        <w:t xml:space="preserve">                            </w:t>
-      </w:r>
-    </w:p>
-    <w:p>
-      <w:pPr>
-        <w:pBdr>
-          <w:top w:val="nil"/>
-          <w:left w:val="nil"/>
-          <w:bottom w:val="nil"/>
-          <w:right w:val="nil"/>
-          <w:between w:val="nil"/>
-        </w:pBdr>
-        <w:tabs>
-          <w:tab w:val="left" w:pos="360"/>
-          <w:tab w:val="left" w:pos="1440"/>
-          <w:tab w:val="left" w:pos="5760"/>
-          <w:tab w:val="left" w:pos="7920"/>
-          <w:tab w:val="right" w:pos="10780"/>
-        </w:tabs>
-        <w:rPr>
-          <w:rFonts w:ascii="Calibri" w:eastAsia="Calibri" w:hAnsi="Calibri" w:cs="Calibri"/>
-          <w:b/>
-          <w:color w:val="000000"/>
-          <w:sz w:val="21"/>
-          <w:szCs w:val="21"/>
-        </w:rPr>
-      </w:pPr>
-      <w:r>
-        <w:rPr>
-          <w:rFonts w:ascii="Calibri" w:eastAsia="Calibri" w:hAnsi="Calibri" w:cs="Calibri"/>
-          <w:i/>
-          <w:color w:val="000000"/>
-          <w:sz w:val="21"/>
-          <w:szCs w:val="21"/>
-        </w:rPr>
-        <w:t>D</w:t>
-      </w:r>
-      <w:r>
-        <w:rPr>
-          <w:rFonts w:ascii="Calibri" w:eastAsia="Calibri" w:hAnsi="Calibri" w:cs="Calibri"/>
-          <w:i/>
-          <w:color w:val="000000"/>
-          <w:sz w:val="21"/>
-          <w:szCs w:val="21"/>
-        </w:rPr>
-        <w:t>eveloper</w:t>
-      </w:r>
-      <w:r>
-        <w:rPr>
-          <w:rFonts w:ascii="Calibri" w:eastAsia="Calibri" w:hAnsi="Calibri" w:cs="Calibri"/>
-          <w:i/>
-          <w:color w:val="000000"/>
-          <w:sz w:val="21"/>
-          <w:szCs w:val="21"/>
-        </w:rPr>
-        <w:tab/>
-        <w:t xml:space="preserve">                                                                  </w:t>
-      </w:r>
-      <w:r>
-        <w:rPr>
-          <w:rFonts w:ascii="Calibri" w:eastAsia="Calibri" w:hAnsi="Calibri" w:cs="Calibri"/>
-          <w:i/>
-          <w:color w:val="000000"/>
-          <w:sz w:val="21"/>
-          <w:szCs w:val="21"/>
-        </w:rPr>
-        <w:tab/>
-      </w:r>
-      <w:r>
-        <w:rPr>
-          <w:rFonts w:ascii="Calibri" w:eastAsia="Calibri" w:hAnsi="Calibri" w:cs="Calibri"/>
-          <w:i/>
-          <w:color w:val="000000"/>
-          <w:sz w:val="21"/>
-          <w:szCs w:val="21"/>
-        </w:rPr>
-        <w:tab/>
-      </w:r>
-      <w:r>
-        <w:rPr>
-          <w:rFonts w:ascii="Calibri" w:eastAsia="Calibri" w:hAnsi="Calibri" w:cs="Calibri"/>
-          <w:i/>
-          <w:color w:val="000000"/>
-          <w:sz w:val="21"/>
-          <w:szCs w:val="21"/>
-        </w:rPr>
-        <w:tab/>
-        <w:t xml:space="preserve"> Oct</w:t>
-      </w:r>
-      <w:r>
-        <w:rPr>
-          <w:rFonts w:ascii="Calibri" w:eastAsia="Calibri" w:hAnsi="Calibri" w:cs="Calibri"/>
-          <w:i/>
-          <w:color w:val="000000"/>
-          <w:sz w:val="21"/>
-          <w:szCs w:val="21"/>
-        </w:rPr>
-        <w:t xml:space="preserve"> 20</w:t>
-      </w:r>
-      <w:r>
-        <w:rPr>
-          <w:rFonts w:ascii="Calibri" w:eastAsia="Calibri" w:hAnsi="Calibri" w:cs="Calibri"/>
-          <w:i/>
-          <w:color w:val="000000"/>
-          <w:sz w:val="21"/>
-          <w:szCs w:val="21"/>
-        </w:rPr>
-        <w:t>23</w:t>
-      </w:r>
-      <w:r>
-        <w:rPr>
-          <w:rFonts w:ascii="Calibri" w:eastAsia="Calibri" w:hAnsi="Calibri" w:cs="Calibri"/>
-          <w:i/>
-          <w:color w:val="000000"/>
-          <w:sz w:val="21"/>
-          <w:szCs w:val="21"/>
-        </w:rPr>
-        <w:t xml:space="preserve"> – A</w:t>
-      </w:r>
-      <w:r>
-        <w:rPr>
-          <w:rFonts w:ascii="Calibri" w:eastAsia="Calibri" w:hAnsi="Calibri" w:cs="Calibri"/>
-          <w:i/>
-          <w:color w:val="000000"/>
-          <w:sz w:val="21"/>
-          <w:szCs w:val="21"/>
-        </w:rPr>
-        <w:t>pril 2024</w:t>
-      </w:r>
-      <w:r>
-        <w:rPr>
-          <w:rFonts w:ascii="Calibri" w:eastAsia="Calibri" w:hAnsi="Calibri" w:cs="Calibri"/>
-          <w:color w:val="000000"/>
-          <w:sz w:val="21"/>
-          <w:szCs w:val="21"/>
-        </w:rPr>
-        <w:tab/>
-      </w:r>
-    </w:p>
-    <w:p>
-      <w:pPr>
-        <w:numPr>
-          <w:ilvl w:val="0"/>
-          <w:numId w:val="1"/>
-        </w:numPr>
-        <w:pBdr>
-          <w:top w:val="nil"/>
-          <w:left w:val="nil"/>
-          <w:bottom w:val="nil"/>
-          <w:right w:val="nil"/>
-          <w:between w:val="nil"/>
-        </w:pBdr>
-        <w:rPr>
-          <w:rFonts w:ascii="Calibri" w:eastAsia="Calibri" w:hAnsi="Calibri" w:cs="Calibri"/>
-          <w:color w:val="000000"/>
-          <w:sz w:val="21"/>
-          <w:szCs w:val="21"/>
-        </w:rPr>
-      </w:pPr>
-      <w:r>
-        <w:rPr>
-          <w:rFonts w:ascii="Calibri" w:eastAsia="Calibri" w:hAnsi="Calibri" w:cs="Calibri"/>
-          <w:color w:val="000000"/>
-          <w:sz w:val="21"/>
-          <w:szCs w:val="21"/>
-        </w:rPr>
-        <w:t>Indaba X Somalia 2023: As part of a team, built a fitness website integrated with a ChatGPT-powered chatbot using the MERN stack (MongoDB, Express.js, React.js, Node.js) and the ChatGPT API. The chatbot provided personalized fitness advice and workout plans, enhancing user engagement and interactivity</w:t>
-      </w:r>
-    </w:p>
-    <w:p>
-      <w:pPr>
-        <w:numPr>
-          <w:ilvl w:val="0"/>
-          <w:numId w:val="1"/>
-        </w:numPr>
-        <w:pBdr>
-          <w:top w:val="nil"/>
-          <w:left w:val="nil"/>
-          <w:bottom w:val="nil"/>
-          <w:right w:val="nil"/>
-          <w:between w:val="nil"/>
-        </w:pBdr>
-        <w:rPr>
-          <w:rFonts w:ascii="Calibri" w:eastAsia="Calibri" w:hAnsi="Calibri" w:cs="Calibri"/>
-          <w:color w:val="000000"/>
-          <w:sz w:val="21"/>
-          <w:szCs w:val="21"/>
-        </w:rPr>
-      </w:pPr>
-      <w:r>
-        <w:rPr>
-          <w:rFonts w:ascii="Calibri" w:eastAsia="Calibri" w:hAnsi="Calibri" w:cs="Calibri"/>
-          <w:color w:val="000000"/>
-          <w:sz w:val="21"/>
-          <w:szCs w:val="21"/>
-        </w:rPr>
-        <w:t>Ramadan Coding Challenge: Participated in a team to develop a website for organizing volunteer efforts to clean beaches and public areas. The platform, built using the MERN stack, included features like event scheduling, volunteer registration, and progress tracking, showcasing the ability to create impactful social solutions</w:t>
-      </w:r>
-    </w:p>
-    <w:p>
-      <w:pPr>
-        <w:pBdr>
-          <w:top w:val="nil"/>
-          <w:left w:val="nil"/>
-          <w:bottom w:val="nil"/>
-          <w:right w:val="nil"/>
-          <w:between w:val="nil"/>
-        </w:pBdr>
-        <w:tabs>
-          <w:tab w:val="left" w:pos="360"/>
-          <w:tab w:val="left" w:pos="1440"/>
-          <w:tab w:val="left" w:pos="5760"/>
-          <w:tab w:val="left" w:pos="7920"/>
-          <w:tab w:val="right" w:pos="10780"/>
-        </w:tabs>
-        <w:ind w:left="720"/>
-        <w:rPr>
-          <w:rFonts w:ascii="Calibri" w:eastAsia="Calibri" w:hAnsi="Calibri" w:cs="Calibri"/>
-          <w:color w:val="000000"/>
-          <w:sz w:val="13"/>
-          <w:szCs w:val="13"/>
-        </w:rPr>
-      </w:pPr>
+          <w:rFonts w:asciiTheme="majorBidi" w:eastAsia="Calibri" w:hAnsiTheme="majorBidi" w:cstheme="majorBidi"/>
+          <w:color w:val="000000"/>
+          <w:sz w:val="22"/>
+          <w:szCs w:val="22"/>
+        </w:rPr>
+      </w:pPr>
+      <w:r>
+        <w:rPr>
+          <w:rFonts w:asciiTheme="majorBidi" w:eastAsia="Calibri" w:hAnsiTheme="majorBidi" w:cstheme="majorBidi"/>
+          <w:color w:val="000000"/>
+          <w:sz w:val="22"/>
+          <w:szCs w:val="22"/>
+        </w:rPr>
+        <w:t>Ramadan Coding Challenge 2025: Developed a full web app enabling teachers to detect AI-generated stude</w:t>
+      </w:r>
+      <w:r>
+        <w:rPr>
+          <w:rFonts w:asciiTheme="majorBidi" w:eastAsia="Calibri" w:hAnsiTheme="majorBidi" w:cstheme="majorBidi"/>
+          <w:color w:val="000000"/>
+          <w:sz w:val="22"/>
+          <w:szCs w:val="22"/>
+        </w:rPr>
+        <w:t>nt</w:t>
+      </w:r>
+      <w:r>
+        <w:rPr>
+          <w:rFonts w:asciiTheme="majorBidi" w:eastAsia="Calibri" w:hAnsiTheme="majorBidi" w:cstheme="majorBidi"/>
+          <w:color w:val="000000"/>
+          <w:sz w:val="22"/>
+          <w:szCs w:val="22"/>
+        </w:rPr>
+        <w:t xml:space="preserve"> submissions (assignments/quizzes) and generate randomized exam questions, preventing duplicates among students</w:t>
+      </w:r>
     </w:p>
     <w:p>
       <w:pPr>
@@ -1540,56 +1246,308 @@
         </w:tabs>
         <w:spacing w:after="40"/>
         <w:rPr>
-          <w:rFonts w:ascii="Calibri" w:eastAsia="Calibri" w:hAnsi="Calibri" w:cs="Calibri"/>
-          <w:b/>
-          <w:color w:val="000000"/>
+          <w:rFonts w:asciiTheme="majorBidi" w:eastAsia="Calibri" w:hAnsiTheme="majorBidi" w:cstheme="majorBidi"/>
+          <w:b/>
+          <w:color w:val="000000"/>
+          <w:sz w:val="22"/>
+          <w:szCs w:val="22"/>
           <w:u w:val="single"/>
         </w:rPr>
       </w:pPr>
       <w:r>
         <w:rPr>
-          <w:rFonts w:ascii="Calibri" w:eastAsia="Calibri" w:hAnsi="Calibri" w:cs="Calibri"/>
+          <w:rFonts w:asciiTheme="majorBidi" w:eastAsia="Calibri" w:hAnsiTheme="majorBidi" w:cstheme="majorBidi"/>
           <w:b/>
           <w:color w:val="000000"/>
           <w:u w:val="single"/>
         </w:rPr>
-        <w:t>SKILLS</w:t>
-      </w:r>
-      <w:r>
-        <w:rPr>
-          <w:rFonts w:ascii="Calibri" w:eastAsia="Calibri" w:hAnsi="Calibri" w:cs="Calibri"/>
+        <w:t>S</w:t>
+      </w:r>
+      <w:r>
+        <w:rPr>
+          <w:rFonts w:asciiTheme="majorBidi" w:eastAsia="Calibri" w:hAnsiTheme="majorBidi" w:cstheme="majorBidi"/>
           <w:b/>
           <w:color w:val="000000"/>
           <w:u w:val="single"/>
         </w:rPr>
+        <w:t>KILLS</w:t>
+      </w:r>
+      <w:r>
+        <w:rPr>
+          <w:rFonts w:asciiTheme="majorBidi" w:eastAsia="Calibri" w:hAnsiTheme="majorBidi" w:cstheme="majorBidi"/>
+          <w:b/>
+          <w:color w:val="000000"/>
+          <w:sz w:val="22"/>
+          <w:szCs w:val="22"/>
+          <w:u w:val="single"/>
+        </w:rPr>
         <w:tab/>
       </w:r>
       <w:r>
         <w:rPr>
-          <w:rFonts w:ascii="Calibri" w:eastAsia="Calibri" w:hAnsi="Calibri" w:cs="Calibri"/>
-          <w:b/>
-          <w:color w:val="000000"/>
+          <w:rFonts w:asciiTheme="majorBidi" w:eastAsia="Calibri" w:hAnsiTheme="majorBidi" w:cstheme="majorBidi"/>
+          <w:b/>
+          <w:color w:val="000000"/>
+          <w:sz w:val="22"/>
+          <w:szCs w:val="22"/>
           <w:u w:val="single"/>
         </w:rPr>
         <w:tab/>
       </w:r>
       <w:r>
         <w:rPr>
-          <w:rFonts w:ascii="Calibri" w:eastAsia="Calibri" w:hAnsi="Calibri" w:cs="Calibri"/>
-          <w:b/>
-          <w:color w:val="000000"/>
+          <w:rFonts w:asciiTheme="majorBidi" w:eastAsia="Calibri" w:hAnsiTheme="majorBidi" w:cstheme="majorBidi"/>
+          <w:b/>
+          <w:color w:val="000000"/>
+          <w:sz w:val="22"/>
+          <w:szCs w:val="22"/>
           <w:u w:val="single"/>
         </w:rPr>
         <w:tab/>
       </w:r>
       <w:r>
         <w:rPr>
-          <w:rFonts w:ascii="Calibri" w:eastAsia="Calibri" w:hAnsi="Calibri" w:cs="Calibri"/>
-          <w:b/>
-          <w:color w:val="000000"/>
+          <w:rFonts w:asciiTheme="majorBidi" w:eastAsia="Calibri" w:hAnsiTheme="majorBidi" w:cstheme="majorBidi"/>
+          <w:b/>
+          <w:color w:val="000000"/>
+          <w:sz w:val="22"/>
+          <w:szCs w:val="22"/>
           <w:u w:val="single"/>
         </w:rPr>
         <w:tab/>
+      </w:r>
+    </w:p>
+    <w:p>
+      <w:pPr>
+        <w:pStyle w:val="NormalWeb"/>
+        <w:numPr>
+          <w:ilvl w:val="0"/>
+          <w:numId w:val="6"/>
+        </w:numPr>
+        <w:rPr>
+          <w:rFonts w:asciiTheme="majorBidi" w:hAnsiTheme="majorBidi" w:cstheme="majorBidi"/>
+          <w:sz w:val="22"/>
+          <w:szCs w:val="22"/>
+        </w:rPr>
+      </w:pPr>
+      <w:r>
+        <w:rPr>
+          <w:b/>
+          <w:bCs/>
+        </w:rPr>
+        <w:t>Programming &amp; Web Development Skills</w:t>
+      </w:r>
+      <w:r>
+        <w:rPr>
+          <w:rFonts w:asciiTheme="majorBidi" w:hAnsiTheme="majorBidi" w:cstheme="majorBidi"/>
+          <w:sz w:val="22"/>
+          <w:szCs w:val="22"/>
+        </w:rPr>
+        <w:br/>
+        <w:t xml:space="preserve">Java, JavaScript, </w:t>
+      </w:r>
+      <w:proofErr w:type="spellStart"/>
+      <w:r>
+        <w:rPr>
+          <w:rFonts w:asciiTheme="majorBidi" w:hAnsiTheme="majorBidi" w:cstheme="majorBidi"/>
+          <w:sz w:val="22"/>
+          <w:szCs w:val="22"/>
+        </w:rPr>
+        <w:t>TypeScript</w:t>
+      </w:r>
+      <w:proofErr w:type="spellEnd"/>
+      <w:r>
+        <w:rPr>
+          <w:rFonts w:asciiTheme="majorBidi" w:hAnsiTheme="majorBidi" w:cstheme="majorBidi"/>
+          <w:sz w:val="22"/>
+          <w:szCs w:val="22"/>
+        </w:rPr>
+        <w:t xml:space="preserve">, HTML/CSS, SQL, MongoDB, MySQL and </w:t>
+      </w:r>
+      <w:r>
+        <w:rPr>
+          <w:rFonts w:asciiTheme="majorBidi" w:hAnsiTheme="majorBidi" w:cstheme="majorBidi"/>
+          <w:sz w:val="22"/>
+          <w:szCs w:val="22"/>
+        </w:rPr>
+        <w:t xml:space="preserve"> Node.js</w:t>
+      </w:r>
+    </w:p>
+    <w:p>
+      <w:pPr>
+        <w:pStyle w:val="NormalWeb"/>
+        <w:numPr>
+          <w:ilvl w:val="0"/>
+          <w:numId w:val="6"/>
+        </w:numPr>
+        <w:rPr>
+          <w:rFonts w:asciiTheme="majorBidi" w:hAnsiTheme="majorBidi" w:cstheme="majorBidi"/>
+          <w:sz w:val="22"/>
+          <w:szCs w:val="22"/>
+        </w:rPr>
+      </w:pPr>
+      <w:r>
+        <w:rPr>
+          <w:rStyle w:val="Strong"/>
+          <w:rFonts w:asciiTheme="majorBidi" w:hAnsiTheme="majorBidi" w:cstheme="majorBidi"/>
+          <w:sz w:val="22"/>
+          <w:szCs w:val="22"/>
+        </w:rPr>
+        <w:t>Frameworks &amp; Libraries:</w:t>
+      </w:r>
+      <w:r>
+        <w:rPr>
+          <w:rFonts w:asciiTheme="majorBidi" w:hAnsiTheme="majorBidi" w:cstheme="majorBidi"/>
+          <w:sz w:val="22"/>
+          <w:szCs w:val="22"/>
+        </w:rPr>
+        <w:br/>
+      </w:r>
+      <w:r>
+        <w:rPr>
+          <w:rFonts w:asciiTheme="majorBidi" w:hAnsiTheme="majorBidi" w:cstheme="majorBidi"/>
+          <w:sz w:val="22"/>
+          <w:szCs w:val="22"/>
+        </w:rPr>
+        <w:t xml:space="preserve">React.js, Express.js, Tailwind CSS and </w:t>
+      </w:r>
+      <w:r>
+        <w:rPr>
+          <w:rFonts w:asciiTheme="majorBidi" w:hAnsiTheme="majorBidi" w:cstheme="majorBidi"/>
+          <w:sz w:val="22"/>
+          <w:szCs w:val="22"/>
+        </w:rPr>
+        <w:t xml:space="preserve"> Spring Boot</w:t>
+      </w:r>
+    </w:p>
+    <w:p>
+      <w:pPr>
+        <w:pStyle w:val="NormalWeb"/>
+        <w:numPr>
+          <w:ilvl w:val="0"/>
+          <w:numId w:val="6"/>
+        </w:numPr>
+        <w:rPr>
+          <w:rFonts w:asciiTheme="majorBidi" w:hAnsiTheme="majorBidi" w:cstheme="majorBidi"/>
+          <w:sz w:val="22"/>
+          <w:szCs w:val="22"/>
+        </w:rPr>
+      </w:pPr>
+      <w:r>
+        <w:rPr>
+          <w:rStyle w:val="Strong"/>
+          <w:rFonts w:asciiTheme="majorBidi" w:hAnsiTheme="majorBidi" w:cstheme="majorBidi"/>
+          <w:sz w:val="22"/>
+          <w:szCs w:val="22"/>
+        </w:rPr>
+        <w:t>APIs:</w:t>
+      </w:r>
+      <w:r>
+        <w:rPr>
+          <w:rFonts w:asciiTheme="majorBidi" w:hAnsiTheme="majorBidi" w:cstheme="majorBidi"/>
+          <w:sz w:val="22"/>
+          <w:szCs w:val="22"/>
+        </w:rPr>
+        <w:br/>
+        <w:t>RESTful APIs</w:t>
+      </w:r>
+    </w:p>
+    <w:p>
+      <w:pPr>
+        <w:pStyle w:val="NormalWeb"/>
+        <w:numPr>
+          <w:ilvl w:val="0"/>
+          <w:numId w:val="6"/>
+        </w:numPr>
+        <w:rPr>
+          <w:rFonts w:asciiTheme="majorBidi" w:hAnsiTheme="majorBidi" w:cstheme="majorBidi"/>
+          <w:sz w:val="22"/>
+          <w:szCs w:val="22"/>
+        </w:rPr>
+      </w:pPr>
+      <w:r>
+        <w:rPr>
+          <w:rStyle w:val="Strong"/>
+          <w:rFonts w:asciiTheme="majorBidi" w:hAnsiTheme="majorBidi" w:cstheme="majorBidi"/>
+          <w:sz w:val="22"/>
+          <w:szCs w:val="22"/>
+        </w:rPr>
+        <w:t>Tools &amp; Platforms:</w:t>
+      </w:r>
+      <w:r>
+        <w:rPr>
+          <w:rFonts w:asciiTheme="majorBidi" w:hAnsiTheme="majorBidi" w:cstheme="majorBidi"/>
+          <w:sz w:val="22"/>
+          <w:szCs w:val="22"/>
+        </w:rPr>
+        <w:br/>
+        <w:t>Visual Studio, Inte</w:t>
+      </w:r>
+      <w:r>
+        <w:rPr>
+          <w:rFonts w:asciiTheme="majorBidi" w:hAnsiTheme="majorBidi" w:cstheme="majorBidi"/>
+          <w:sz w:val="22"/>
+          <w:szCs w:val="22"/>
+        </w:rPr>
+        <w:t xml:space="preserve">lliJ IDEA, </w:t>
+      </w:r>
+      <w:proofErr w:type="spellStart"/>
+      <w:r>
+        <w:rPr>
+          <w:rFonts w:asciiTheme="majorBidi" w:hAnsiTheme="majorBidi" w:cstheme="majorBidi"/>
+          <w:sz w:val="22"/>
+          <w:szCs w:val="22"/>
+        </w:rPr>
+        <w:t>Git</w:t>
+      </w:r>
+      <w:proofErr w:type="spellEnd"/>
+      <w:r>
+        <w:rPr>
+          <w:rFonts w:asciiTheme="majorBidi" w:hAnsiTheme="majorBidi" w:cstheme="majorBidi"/>
+          <w:sz w:val="22"/>
+          <w:szCs w:val="22"/>
+        </w:rPr>
+        <w:t xml:space="preserve">, GitHub, Postman and </w:t>
+      </w:r>
+      <w:r>
+        <w:rPr>
+          <w:rFonts w:asciiTheme="majorBidi" w:hAnsiTheme="majorBidi" w:cstheme="majorBidi"/>
+          <w:sz w:val="22"/>
+          <w:szCs w:val="22"/>
+        </w:rPr>
+        <w:t xml:space="preserve"> Thunder Client</w:t>
+      </w:r>
+    </w:p>
+    <w:p>
+      <w:pPr>
+        <w:pStyle w:val="NormalWeb"/>
+        <w:numPr>
+          <w:ilvl w:val="0"/>
+          <w:numId w:val="6"/>
+        </w:numPr>
+        <w:rPr>
+          <w:rFonts w:asciiTheme="majorBidi" w:hAnsiTheme="majorBidi" w:cstheme="majorBidi"/>
+          <w:sz w:val="22"/>
+          <w:szCs w:val="22"/>
+        </w:rPr>
+      </w:pPr>
+      <w:r>
+        <w:rPr>
+          <w:rStyle w:val="Strong"/>
+          <w:rFonts w:asciiTheme="majorBidi" w:hAnsiTheme="majorBidi" w:cstheme="majorBidi"/>
+          <w:sz w:val="22"/>
+          <w:szCs w:val="22"/>
+        </w:rPr>
+        <w:t>Other Skills:</w:t>
+      </w:r>
+      <w:r>
+        <w:rPr>
+          <w:rFonts w:asciiTheme="majorBidi" w:hAnsiTheme="majorBidi" w:cstheme="majorBidi"/>
+          <w:sz w:val="22"/>
+          <w:szCs w:val="22"/>
+        </w:rPr>
+        <w:br/>
+        <w:t>Strong problem-solving, teamwork, project collaboration</w:t>
       </w:r>
     </w:p>
     <w:p>
@@ -1609,129 +1567,12 @@
           <w:tab w:val="right" w:pos="10780"/>
         </w:tabs>
         <w:rPr>
-          <w:rFonts w:ascii="Calibri" w:eastAsia="Calibri" w:hAnsi="Calibri" w:cs="Calibri"/>
-          <w:color w:val="000000"/>
-          <w:sz w:val="21"/>
-          <w:szCs w:val="21"/>
-        </w:rPr>
-      </w:pPr>
-      <w:r>
-        <w:rPr>
-          <w:rFonts w:ascii="Calibri" w:eastAsia="Calibri" w:hAnsi="Calibri" w:cs="Calibri"/>
-          <w:b/>
-          <w:color w:val="000000"/>
-          <w:sz w:val="21"/>
-          <w:szCs w:val="21"/>
-        </w:rPr>
-        <w:t xml:space="preserve">Programming:  </w:t>
-      </w:r>
-      <w:r>
-        <w:rPr>
-          <w:rFonts w:ascii="Calibri" w:eastAsia="Calibri" w:hAnsi="Calibri" w:cs="Calibri"/>
-          <w:color w:val="000000"/>
-          <w:sz w:val="21"/>
-          <w:szCs w:val="21"/>
-        </w:rPr>
-        <w:t>Java, Python, JavaScript, HTML/CSS, SQL, Node.js, React.js, C</w:t>
-      </w:r>
-      <w:r>
-        <w:rPr>
-          <w:rFonts w:ascii="Calibri" w:eastAsia="Calibri" w:hAnsi="Calibri" w:cs="Calibri"/>
-          <w:color w:val="000000"/>
-          <w:sz w:val="21"/>
-          <w:szCs w:val="21"/>
-        </w:rPr>
-        <w:t xml:space="preserve">, </w:t>
-      </w:r>
-      <w:proofErr w:type="spellStart"/>
-      <w:r>
-        <w:rPr>
-          <w:rFonts w:ascii="Calibri" w:eastAsia="Calibri" w:hAnsi="Calibri" w:cs="Calibri"/>
-          <w:color w:val="000000"/>
-          <w:sz w:val="21"/>
-          <w:szCs w:val="21"/>
-        </w:rPr>
-        <w:t>Flutter</w:t>
-      </w:r>
-      <w:r>
-        <w:rPr>
-          <w:rFonts w:ascii="Calibri" w:eastAsia="Calibri" w:hAnsi="Calibri" w:cs="Calibri"/>
-          <w:color w:val="000000"/>
-          <w:sz w:val="21"/>
-          <w:szCs w:val="21"/>
-        </w:rPr>
-        <w:t>,mongodb,</w:t>
-      </w:r>
-      <w:r>
-        <w:rPr>
-          <w:rFonts w:ascii="Calibri" w:eastAsia="Calibri" w:hAnsi="Calibri" w:cs="Calibri"/>
-          <w:color w:val="000000"/>
-          <w:sz w:val="21"/>
-          <w:szCs w:val="21"/>
-        </w:rPr>
-        <w:t>mysql</w:t>
-      </w:r>
-      <w:r>
-        <w:rPr>
-          <w:rFonts w:ascii="Calibri" w:eastAsia="Calibri" w:hAnsi="Calibri" w:cs="Calibri"/>
-          <w:color w:val="000000"/>
-          <w:sz w:val="21"/>
-          <w:szCs w:val="21"/>
-        </w:rPr>
-        <w:t>,sql</w:t>
-      </w:r>
-      <w:proofErr w:type="spellEnd"/>
-    </w:p>
-    <w:p>
-      <w:pPr>
-        <w:pBdr>
-          <w:top w:val="nil"/>
-          <w:left w:val="nil"/>
-          <w:bottom w:val="nil"/>
-          <w:right w:val="nil"/>
-          <w:between w:val="nil"/>
-        </w:pBdr>
-        <w:tabs>
-          <w:tab w:val="left" w:pos="360"/>
-          <w:tab w:val="left" w:pos="2070"/>
-          <w:tab w:val="left" w:pos="5760"/>
-          <w:tab w:val="left" w:pos="7920"/>
-          <w:tab w:val="right" w:pos="10780"/>
-        </w:tabs>
-        <w:rPr>
-          <w:color w:val="000000"/>
-        </w:rPr>
-      </w:pPr>
-      <w:r>
-        <w:rPr>
-          <w:rFonts w:ascii="Calibri" w:eastAsia="Calibri" w:hAnsi="Calibri" w:cs="Calibri"/>
-          <w:b/>
-          <w:color w:val="000000"/>
-          <w:sz w:val="21"/>
-          <w:szCs w:val="21"/>
-        </w:rPr>
-        <w:t xml:space="preserve">Tools: </w:t>
-      </w:r>
-      <w:r>
-        <w:rPr>
-          <w:rFonts w:ascii="Calibri" w:eastAsia="Calibri" w:hAnsi="Calibri" w:cs="Calibri"/>
-          <w:color w:val="000000"/>
-          <w:sz w:val="21"/>
-          <w:szCs w:val="21"/>
-        </w:rPr>
-        <w:t>Visual Studio, A</w:t>
-      </w:r>
-      <w:r>
-        <w:rPr>
-          <w:rFonts w:ascii="Calibri" w:eastAsia="Calibri" w:hAnsi="Calibri" w:cs="Calibri"/>
-          <w:color w:val="000000"/>
-          <w:sz w:val="21"/>
-          <w:szCs w:val="21"/>
-        </w:rPr>
-        <w:t>ndroid Studio, IntelliJ, PyCharm, Jupyter Notebooks, Git, Bootstrap</w:t>
-      </w:r>
-      <w:bookmarkStart w:id="0" w:name="_GoBack"/>
-      <w:bookmarkEnd w:id="0"/>
+          <w:rFonts w:asciiTheme="majorBidi" w:hAnsiTheme="majorBidi" w:cstheme="majorBidi"/>
+          <w:color w:val="000000"/>
+          <w:sz w:val="22"/>
+          <w:szCs w:val="22"/>
+        </w:rPr>
+      </w:pPr>
     </w:p>
     <w:sectPr>
       <w:headerReference w:type="default" r:id="rId8"/>
@@ -1832,6 +1673,232 @@
 <file path=word/numbering.xml><?xml version="1.0" encoding="utf-8"?>
 <w:numbering xmlns:wpc="http://schemas.microsoft.com/office/word/2010/wordprocessingCanvas" xmlns:cx="http://schemas.microsoft.com/office/drawing/2014/chartex" xmlns:cx1="http://schemas.microsoft.com/office/drawing/2015/9/8/chartex" xmlns:mc="http://schemas.openxmlformats.org/markup-compatibility/2006" xmlns:o="urn:schemas-microsoft-com:office:office" xmlns:r="http://schemas.openxmlformats.org/officeDocument/2006/relationships" xmlns:m="http://schemas.openxmlformats.org/officeDocument/2006/math" xmlns:v="urn:schemas-microsoft-com:vml" xmlns:wp14="http://schemas.microsoft.com/office/word/2010/wordprocessingDrawing" xmlns:wp="http://schemas.openxmlformats.org/drawingml/2006/wordprocessingDrawing" xmlns:w10="urn:schemas-microsoft-com:office:word" xmlns:w="http://schemas.openxmlformats.org/wordprocessingml/2006/main" xmlns:w14="http://schemas.microsoft.com/office/word/2010/wordml" xmlns:w15="http://schemas.microsoft.com/office/word/2012/wordml" xmlns:w16se="http://schemas.microsoft.com/office/word/2015/wordml/symex" xmlns:wpg="http://schemas.microsoft.com/office/word/2010/wordprocessingGroup" xmlns:wpi="http://schemas.microsoft.com/office/word/2010/wordprocessingInk" xmlns:wne="http://schemas.microsoft.com/office/word/2006/wordml" xmlns:wps="http://schemas.microsoft.com/office/word/2010/wordprocessingShape" mc:Ignorable="w14 w15 w16se wp14">
   <w:abstractNum w:abstractNumId="0" w15:restartNumberingAfterBreak="0">
+    <w:nsid w:val="05787E1A"/>
+    <w:multiLevelType w:val="hybridMultilevel"/>
+    <w:tmpl w:val="1F2A03D8"/>
+    <w:lvl w:ilvl="0" w:tplc="08090001">
+      <w:start w:val="1"/>
+      <w:numFmt w:val="bullet"/>
+      <w:lvlText w:val=""/>
+      <w:lvlJc w:val="left"/>
+      <w:pPr>
+        <w:ind w:left="1440" w:hanging="360"/>
+      </w:pPr>
+      <w:rPr>
+        <w:rFonts w:ascii="Symbol" w:hAnsi="Symbol" w:hint="default"/>
+      </w:rPr>
+    </w:lvl>
+    <w:lvl w:ilvl="1" w:tplc="04090003" w:tentative="1">
+      <w:start w:val="1"/>
+      <w:numFmt w:val="bullet"/>
+      <w:lvlText w:val="o"/>
+      <w:lvlJc w:val="left"/>
+      <w:pPr>
+        <w:ind w:left="2160" w:hanging="360"/>
+      </w:pPr>
+      <w:rPr>
+        <w:rFonts w:ascii="Courier New" w:hAnsi="Courier New" w:cs="Courier New" w:hint="default"/>
+      </w:rPr>
+    </w:lvl>
+    <w:lvl w:ilvl="2" w:tplc="04090005" w:tentative="1">
+      <w:start w:val="1"/>
+      <w:numFmt w:val="bullet"/>
+      <w:lvlText w:val=""/>
+      <w:lvlJc w:val="left"/>
+      <w:pPr>
+        <w:ind w:left="2880" w:hanging="360"/>
+      </w:pPr>
+      <w:rPr>
+        <w:rFonts w:ascii="Wingdings" w:hAnsi="Wingdings" w:hint="default"/>
+      </w:rPr>
+    </w:lvl>
+    <w:lvl w:ilvl="3" w:tplc="04090001" w:tentative="1">
+      <w:start w:val="1"/>
+      <w:numFmt w:val="bullet"/>
+      <w:lvlText w:val=""/>
+      <w:lvlJc w:val="left"/>
+      <w:pPr>
+        <w:ind w:left="3600" w:hanging="360"/>
+      </w:pPr>
+      <w:rPr>
+        <w:rFonts w:ascii="Symbol" w:hAnsi="Symbol" w:hint="default"/>
+      </w:rPr>
+    </w:lvl>
+    <w:lvl w:ilvl="4" w:tplc="04090003" w:tentative="1">
+      <w:start w:val="1"/>
+      <w:numFmt w:val="bullet"/>
+      <w:lvlText w:val="o"/>
+      <w:lvlJc w:val="left"/>
+      <w:pPr>
+        <w:ind w:left="4320" w:hanging="360"/>
+      </w:pPr>
+      <w:rPr>
+        <w:rFonts w:ascii="Courier New" w:hAnsi="Courier New" w:cs="Courier New" w:hint="default"/>
+      </w:rPr>
+    </w:lvl>
+    <w:lvl w:ilvl="5" w:tplc="04090005" w:tentative="1">
+      <w:start w:val="1"/>
+      <w:numFmt w:val="bullet"/>
+      <w:lvlText w:val=""/>
+      <w:lvlJc w:val="left"/>
+      <w:pPr>
+        <w:ind w:left="5040" w:hanging="360"/>
+      </w:pPr>
+      <w:rPr>
+        <w:rFonts w:ascii="Wingdings" w:hAnsi="Wingdings" w:hint="default"/>
+      </w:rPr>
+    </w:lvl>
+    <w:lvl w:ilvl="6" w:tplc="04090001" w:tentative="1">
+      <w:start w:val="1"/>
+      <w:numFmt w:val="bullet"/>
+      <w:lvlText w:val=""/>
+      <w:lvlJc w:val="left"/>
+      <w:pPr>
+        <w:ind w:left="5760" w:hanging="360"/>
+      </w:pPr>
+      <w:rPr>
+        <w:rFonts w:ascii="Symbol" w:hAnsi="Symbol" w:hint="default"/>
+      </w:rPr>
+    </w:lvl>
+    <w:lvl w:ilvl="7" w:tplc="04090003" w:tentative="1">
+      <w:start w:val="1"/>
+      <w:numFmt w:val="bullet"/>
+      <w:lvlText w:val="o"/>
+      <w:lvlJc w:val="left"/>
+      <w:pPr>
+        <w:ind w:left="6480" w:hanging="360"/>
+      </w:pPr>
+      <w:rPr>
+        <w:rFonts w:ascii="Courier New" w:hAnsi="Courier New" w:cs="Courier New" w:hint="default"/>
+      </w:rPr>
+    </w:lvl>
+    <w:lvl w:ilvl="8" w:tplc="04090005" w:tentative="1">
+      <w:start w:val="1"/>
+      <w:numFmt w:val="bullet"/>
+      <w:lvlText w:val=""/>
+      <w:lvlJc w:val="left"/>
+      <w:pPr>
+        <w:ind w:left="7200" w:hanging="360"/>
+      </w:pPr>
+      <w:rPr>
+        <w:rFonts w:ascii="Wingdings" w:hAnsi="Wingdings" w:hint="default"/>
+      </w:rPr>
+    </w:lvl>
+  </w:abstractNum>
+  <w:abstractNum w:abstractNumId="1" w15:restartNumberingAfterBreak="0">
+    <w:nsid w:val="167C5A8E"/>
+    <w:multiLevelType w:val="hybridMultilevel"/>
+    <w:tmpl w:val="9AC4D48E"/>
+    <w:lvl w:ilvl="0" w:tplc="08090001">
+      <w:start w:val="1"/>
+      <w:numFmt w:val="bullet"/>
+      <w:lvlText w:val=""/>
+      <w:lvlJc w:val="left"/>
+      <w:pPr>
+        <w:ind w:left="1504" w:hanging="360"/>
+      </w:pPr>
+      <w:rPr>
+        <w:rFonts w:ascii="Symbol" w:hAnsi="Symbol" w:hint="default"/>
+      </w:rPr>
+    </w:lvl>
+    <w:lvl w:ilvl="1" w:tplc="04090003" w:tentative="1">
+      <w:start w:val="1"/>
+      <w:numFmt w:val="bullet"/>
+      <w:lvlText w:val="o"/>
+      <w:lvlJc w:val="left"/>
+      <w:pPr>
+        <w:ind w:left="2224" w:hanging="360"/>
+      </w:pPr>
+      <w:rPr>
+        <w:rFonts w:ascii="Courier New" w:hAnsi="Courier New" w:cs="Courier New" w:hint="default"/>
+      </w:rPr>
+    </w:lvl>
+    <w:lvl w:ilvl="2" w:tplc="04090005" w:tentative="1">
+      <w:start w:val="1"/>
+      <w:numFmt w:val="bullet"/>
+      <w:lvlText w:val=""/>
+      <w:lvlJc w:val="left"/>
+      <w:pPr>
+        <w:ind w:left="2944" w:hanging="360"/>
+      </w:pPr>
+      <w:rPr>
+        <w:rFonts w:ascii="Wingdings" w:hAnsi="Wingdings" w:hint="default"/>
+      </w:rPr>
+    </w:lvl>
+    <w:lvl w:ilvl="3" w:tplc="04090001" w:tentative="1">
+      <w:start w:val="1"/>
+      <w:numFmt w:val="bullet"/>
+      <w:lvlText w:val=""/>
+      <w:lvlJc w:val="left"/>
+      <w:pPr>
+        <w:ind w:left="3664" w:hanging="360"/>
+      </w:pPr>
+      <w:rPr>
+        <w:rFonts w:ascii="Symbol" w:hAnsi="Symbol" w:hint="default"/>
+      </w:rPr>
+    </w:lvl>
+    <w:lvl w:ilvl="4" w:tplc="04090003" w:tentative="1">
+      <w:start w:val="1"/>
+      <w:numFmt w:val="bullet"/>
+      <w:lvlText w:val="o"/>
+      <w:lvlJc w:val="left"/>
+      <w:pPr>
+        <w:ind w:left="4384" w:hanging="360"/>
+      </w:pPr>
+      <w:rPr>
+        <w:rFonts w:ascii="Courier New" w:hAnsi="Courier New" w:cs="Courier New" w:hint="default"/>
+      </w:rPr>
+    </w:lvl>
+    <w:lvl w:ilvl="5" w:tplc="04090005" w:tentative="1">
+      <w:start w:val="1"/>
+      <w:numFmt w:val="bullet"/>
+      <w:lvlText w:val=""/>
+      <w:lvlJc w:val="left"/>
+      <w:pPr>
+        <w:ind w:left="5104" w:hanging="360"/>
+      </w:pPr>
+      <w:rPr>
+        <w:rFonts w:ascii="Wingdings" w:hAnsi="Wingdings" w:hint="default"/>
+      </w:rPr>
+    </w:lvl>
+    <w:lvl w:ilvl="6" w:tplc="04090001" w:tentative="1">
+      <w:start w:val="1"/>
+      <w:numFmt w:val="bullet"/>
+      <w:lvlText w:val=""/>
+      <w:lvlJc w:val="left"/>
+      <w:pPr>
+        <w:ind w:left="5824" w:hanging="360"/>
+      </w:pPr>
+      <w:rPr>
+        <w:rFonts w:ascii="Symbol" w:hAnsi="Symbol" w:hint="default"/>
+      </w:rPr>
+    </w:lvl>
+    <w:lvl w:ilvl="7" w:tplc="04090003" w:tentative="1">
+      <w:start w:val="1"/>
+      <w:numFmt w:val="bullet"/>
+      <w:lvlText w:val="o"/>
+      <w:lvlJc w:val="left"/>
+      <w:pPr>
+        <w:ind w:left="6544" w:hanging="360"/>
+      </w:pPr>
+      <w:rPr>
+        <w:rFonts w:ascii="Courier New" w:hAnsi="Courier New" w:cs="Courier New" w:hint="default"/>
+      </w:rPr>
+    </w:lvl>
+    <w:lvl w:ilvl="8" w:tplc="04090005" w:tentative="1">
+      <w:start w:val="1"/>
+      <w:numFmt w:val="bullet"/>
+      <w:lvlText w:val=""/>
+      <w:lvlJc w:val="left"/>
+      <w:pPr>
+        <w:ind w:left="7264" w:hanging="360"/>
+      </w:pPr>
+      <w:rPr>
+        <w:rFonts w:ascii="Wingdings" w:hAnsi="Wingdings" w:hint="default"/>
+      </w:rPr>
+    </w:lvl>
+  </w:abstractNum>
+  <w:abstractNum w:abstractNumId="2" w15:restartNumberingAfterBreak="0">
     <w:nsid w:val="1DF21737"/>
     <w:multiLevelType w:val="multilevel"/>
     <w:tmpl w:val="A1466EC8"/>
@@ -1998,7 +2065,120 @@
       </w:rPr>
     </w:lvl>
   </w:abstractNum>
-  <w:abstractNum w:abstractNumId="1" w15:restartNumberingAfterBreak="0">
+  <w:abstractNum w:abstractNumId="3" w15:restartNumberingAfterBreak="0">
+    <w:nsid w:val="2693027F"/>
+    <w:multiLevelType w:val="hybridMultilevel"/>
+    <w:tmpl w:val="6BF8957A"/>
+    <w:lvl w:ilvl="0" w:tplc="08090001">
+      <w:start w:val="1"/>
+      <w:numFmt w:val="bullet"/>
+      <w:lvlText w:val=""/>
+      <w:lvlJc w:val="left"/>
+      <w:pPr>
+        <w:ind w:left="866" w:hanging="360"/>
+      </w:pPr>
+      <w:rPr>
+        <w:rFonts w:ascii="Symbol" w:hAnsi="Symbol" w:hint="default"/>
+      </w:rPr>
+    </w:lvl>
+    <w:lvl w:ilvl="1" w:tplc="04090003" w:tentative="1">
+      <w:start w:val="1"/>
+      <w:numFmt w:val="bullet"/>
+      <w:lvlText w:val="o"/>
+      <w:lvlJc w:val="left"/>
+      <w:pPr>
+        <w:ind w:left="1586" w:hanging="360"/>
+      </w:pPr>
+      <w:rPr>
+        <w:rFonts w:ascii="Courier New" w:hAnsi="Courier New" w:cs="Courier New" w:hint="default"/>
+      </w:rPr>
+    </w:lvl>
+    <w:lvl w:ilvl="2" w:tplc="04090005" w:tentative="1">
+      <w:start w:val="1"/>
+      <w:numFmt w:val="bullet"/>
+      <w:lvlText w:val=""/>
+      <w:lvlJc w:val="left"/>
+      <w:pPr>
+        <w:ind w:left="2306" w:hanging="360"/>
+      </w:pPr>
+      <w:rPr>
+        <w:rFonts w:ascii="Wingdings" w:hAnsi="Wingdings" w:hint="default"/>
+      </w:rPr>
+    </w:lvl>
+    <w:lvl w:ilvl="3" w:tplc="04090001" w:tentative="1">
+      <w:start w:val="1"/>
+      <w:numFmt w:val="bullet"/>
+      <w:lvlText w:val=""/>
+      <w:lvlJc w:val="left"/>
+      <w:pPr>
+        <w:ind w:left="3026" w:hanging="360"/>
+      </w:pPr>
+      <w:rPr>
+        <w:rFonts w:ascii="Symbol" w:hAnsi="Symbol" w:hint="default"/>
+      </w:rPr>
+    </w:lvl>
+    <w:lvl w:ilvl="4" w:tplc="04090003" w:tentative="1">
+      <w:start w:val="1"/>
+      <w:numFmt w:val="bullet"/>
+      <w:lvlText w:val="o"/>
+      <w:lvlJc w:val="left"/>
+      <w:pPr>
+        <w:ind w:left="3746" w:hanging="360"/>
+      </w:pPr>
+      <w:rPr>
+        <w:rFonts w:ascii="Courier New" w:hAnsi="Courier New" w:cs="Courier New" w:hint="default"/>
+      </w:rPr>
+    </w:lvl>
+    <w:lvl w:ilvl="5" w:tplc="04090005" w:tentative="1">
+      <w:start w:val="1"/>
+      <w:numFmt w:val="bullet"/>
+      <w:lvlText w:val=""/>
+      <w:lvlJc w:val="left"/>
+      <w:pPr>
+        <w:ind w:left="4466" w:hanging="360"/>
+      </w:pPr>
+      <w:rPr>
+        <w:rFonts w:ascii="Wingdings" w:hAnsi="Wingdings" w:hint="default"/>
+      </w:rPr>
+    </w:lvl>
+    <w:lvl w:ilvl="6" w:tplc="04090001" w:tentative="1">
+      <w:start w:val="1"/>
+      <w:numFmt w:val="bullet"/>
+      <w:lvlText w:val=""/>
+      <w:lvlJc w:val="left"/>
+      <w:pPr>
+        <w:ind w:left="5186" w:hanging="360"/>
+      </w:pPr>
+      <w:rPr>
+        <w:rFonts w:ascii="Symbol" w:hAnsi="Symbol" w:hint="default"/>
+      </w:rPr>
+    </w:lvl>
+    <w:lvl w:ilvl="7" w:tplc="04090003" w:tentative="1">
+      <w:start w:val="1"/>
+      <w:numFmt w:val="bullet"/>
+      <w:lvlText w:val="o"/>
+      <w:lvlJc w:val="left"/>
+      <w:pPr>
+        <w:ind w:left="5906" w:hanging="360"/>
+      </w:pPr>
+      <w:rPr>
+        <w:rFonts w:ascii="Courier New" w:hAnsi="Courier New" w:cs="Courier New" w:hint="default"/>
+      </w:rPr>
+    </w:lvl>
+    <w:lvl w:ilvl="8" w:tplc="04090005" w:tentative="1">
+      <w:start w:val="1"/>
+      <w:numFmt w:val="bullet"/>
+      <w:lvlText w:val=""/>
+      <w:lvlJc w:val="left"/>
+      <w:pPr>
+        <w:ind w:left="6626" w:hanging="360"/>
+      </w:pPr>
+      <w:rPr>
+        <w:rFonts w:ascii="Wingdings" w:hAnsi="Wingdings" w:hint="default"/>
+      </w:rPr>
+    </w:lvl>
+  </w:abstractNum>
+  <w:abstractNum w:abstractNumId="4" w15:restartNumberingAfterBreak="0">
     <w:nsid w:val="27FA5767"/>
     <w:multiLevelType w:val="multilevel"/>
     <w:tmpl w:val="B4A8327E"/>
@@ -2165,7 +2345,7 @@
       </w:rPr>
     </w:lvl>
   </w:abstractNum>
-  <w:abstractNum w:abstractNumId="2" w15:restartNumberingAfterBreak="0">
+  <w:abstractNum w:abstractNumId="5" w15:restartNumberingAfterBreak="0">
     <w:nsid w:val="2AA70469"/>
     <w:multiLevelType w:val="multilevel"/>
     <w:tmpl w:val="C4C8E646"/>
@@ -2314,7 +2494,7 @@
       </w:rPr>
     </w:lvl>
   </w:abstractNum>
-  <w:abstractNum w:abstractNumId="3" w15:restartNumberingAfterBreak="0">
+  <w:abstractNum w:abstractNumId="6" w15:restartNumberingAfterBreak="0">
     <w:nsid w:val="667E3A29"/>
     <w:multiLevelType w:val="multilevel"/>
     <w:tmpl w:val="D40A4350"/>
@@ -2481,7 +2661,120 @@
       </w:rPr>
     </w:lvl>
   </w:abstractNum>
-  <w:abstractNum w:abstractNumId="4" w15:restartNumberingAfterBreak="0">
+  <w:abstractNum w:abstractNumId="7" w15:restartNumberingAfterBreak="0">
+    <w:nsid w:val="68014A29"/>
+    <w:multiLevelType w:val="hybridMultilevel"/>
+    <w:tmpl w:val="9BCC81B0"/>
+    <w:lvl w:ilvl="0" w:tplc="08090001">
+      <w:start w:val="1"/>
+      <w:numFmt w:val="bullet"/>
+      <w:lvlText w:val=""/>
+      <w:lvlJc w:val="left"/>
+      <w:pPr>
+        <w:ind w:left="720" w:hanging="360"/>
+      </w:pPr>
+      <w:rPr>
+        <w:rFonts w:ascii="Symbol" w:hAnsi="Symbol" w:hint="default"/>
+      </w:rPr>
+    </w:lvl>
+    <w:lvl w:ilvl="1" w:tplc="04090003">
+      <w:start w:val="1"/>
+      <w:numFmt w:val="bullet"/>
+      <w:lvlText w:val="o"/>
+      <w:lvlJc w:val="left"/>
+      <w:pPr>
+        <w:ind w:left="1440" w:hanging="360"/>
+      </w:pPr>
+      <w:rPr>
+        <w:rFonts w:ascii="Courier New" w:hAnsi="Courier New" w:cs="Courier New" w:hint="default"/>
+      </w:rPr>
+    </w:lvl>
+    <w:lvl w:ilvl="2" w:tplc="04090005" w:tentative="1">
+      <w:start w:val="1"/>
+      <w:numFmt w:val="bullet"/>
+      <w:lvlText w:val=""/>
+      <w:lvlJc w:val="left"/>
+      <w:pPr>
+        <w:ind w:left="2160" w:hanging="360"/>
+      </w:pPr>
+      <w:rPr>
+        <w:rFonts w:ascii="Wingdings" w:hAnsi="Wingdings" w:hint="default"/>
+      </w:rPr>
+    </w:lvl>
+    <w:lvl w:ilvl="3" w:tplc="04090001" w:tentative="1">
+      <w:start w:val="1"/>
+      <w:numFmt w:val="bullet"/>
+      <w:lvlText w:val=""/>
+      <w:lvlJc w:val="left"/>
+      <w:pPr>
+        <w:ind w:left="2880" w:hanging="360"/>
+      </w:pPr>
+      <w:rPr>
+        <w:rFonts w:ascii="Symbol" w:hAnsi="Symbol" w:hint="default"/>
+      </w:rPr>
+    </w:lvl>
+    <w:lvl w:ilvl="4" w:tplc="04090003" w:tentative="1">
+      <w:start w:val="1"/>
+      <w:numFmt w:val="bullet"/>
+      <w:lvlText w:val="o"/>
+      <w:lvlJc w:val="left"/>
+      <w:pPr>
+        <w:ind w:left="3600" w:hanging="360"/>
+      </w:pPr>
+      <w:rPr>
+        <w:rFonts w:ascii="Courier New" w:hAnsi="Courier New" w:cs="Courier New" w:hint="default"/>
+      </w:rPr>
+    </w:lvl>
+    <w:lvl w:ilvl="5" w:tplc="04090005" w:tentative="1">
+      <w:start w:val="1"/>
+      <w:numFmt w:val="bullet"/>
+      <w:lvlText w:val=""/>
+      <w:lvlJc w:val="left"/>
+      <w:pPr>
+        <w:ind w:left="4320" w:hanging="360"/>
+      </w:pPr>
+      <w:rPr>
+        <w:rFonts w:ascii="Wingdings" w:hAnsi="Wingdings" w:hint="default"/>
+      </w:rPr>
+    </w:lvl>
+    <w:lvl w:ilvl="6" w:tplc="04090001" w:tentative="1">
+      <w:start w:val="1"/>
+      <w:numFmt w:val="bullet"/>
+      <w:lvlText w:val=""/>
+      <w:lvlJc w:val="left"/>
+      <w:pPr>
+        <w:ind w:left="5040" w:hanging="360"/>
+      </w:pPr>
+      <w:rPr>
+        <w:rFonts w:ascii="Symbol" w:hAnsi="Symbol" w:hint="default"/>
+      </w:rPr>
+    </w:lvl>
+    <w:lvl w:ilvl="7" w:tplc="04090003" w:tentative="1">
+      <w:start w:val="1"/>
+      <w:numFmt w:val="bullet"/>
+      <w:lvlText w:val="o"/>
+      <w:lvlJc w:val="left"/>
+      <w:pPr>
+        <w:ind w:left="5760" w:hanging="360"/>
+      </w:pPr>
+      <w:rPr>
+        <w:rFonts w:ascii="Courier New" w:hAnsi="Courier New" w:cs="Courier New" w:hint="default"/>
+      </w:rPr>
+    </w:lvl>
+    <w:lvl w:ilvl="8" w:tplc="04090005" w:tentative="1">
+      <w:start w:val="1"/>
+      <w:numFmt w:val="bullet"/>
+      <w:lvlText w:val=""/>
+      <w:lvlJc w:val="left"/>
+      <w:pPr>
+        <w:ind w:left="6480" w:hanging="360"/>
+      </w:pPr>
+      <w:rPr>
+        <w:rFonts w:ascii="Wingdings" w:hAnsi="Wingdings" w:hint="default"/>
+      </w:rPr>
+    </w:lvl>
+  </w:abstractNum>
+  <w:abstractNum w:abstractNumId="8" w15:restartNumberingAfterBreak="0">
     <w:nsid w:val="76E21873"/>
     <w:multiLevelType w:val="multilevel"/>
     <w:tmpl w:val="3D5EA558"/>
@@ -2648,20 +2941,264 @@
       </w:rPr>
     </w:lvl>
   </w:abstractNum>
+  <w:abstractNum w:abstractNumId="9" w15:restartNumberingAfterBreak="0">
+    <w:nsid w:val="7A2368E3"/>
+    <w:multiLevelType w:val="hybridMultilevel"/>
+    <w:tmpl w:val="44D630B4"/>
+    <w:lvl w:ilvl="0" w:tplc="08090001">
+      <w:start w:val="1"/>
+      <w:numFmt w:val="bullet"/>
+      <w:lvlText w:val=""/>
+      <w:lvlJc w:val="left"/>
+      <w:pPr>
+        <w:ind w:left="1440" w:hanging="360"/>
+      </w:pPr>
+      <w:rPr>
+        <w:rFonts w:ascii="Symbol" w:hAnsi="Symbol" w:hint="default"/>
+      </w:rPr>
+    </w:lvl>
+    <w:lvl w:ilvl="1" w:tplc="04090003" w:tentative="1">
+      <w:start w:val="1"/>
+      <w:numFmt w:val="bullet"/>
+      <w:lvlText w:val="o"/>
+      <w:lvlJc w:val="left"/>
+      <w:pPr>
+        <w:ind w:left="2160" w:hanging="360"/>
+      </w:pPr>
+      <w:rPr>
+        <w:rFonts w:ascii="Courier New" w:hAnsi="Courier New" w:cs="Courier New" w:hint="default"/>
+      </w:rPr>
+    </w:lvl>
+    <w:lvl w:ilvl="2" w:tplc="04090005" w:tentative="1">
+      <w:start w:val="1"/>
+      <w:numFmt w:val="bullet"/>
+      <w:lvlText w:val=""/>
+      <w:lvlJc w:val="left"/>
+      <w:pPr>
+        <w:ind w:left="2880" w:hanging="360"/>
+      </w:pPr>
+      <w:rPr>
+        <w:rFonts w:ascii="Wingdings" w:hAnsi="Wingdings" w:hint="default"/>
+      </w:rPr>
+    </w:lvl>
+    <w:lvl w:ilvl="3" w:tplc="04090001" w:tentative="1">
+      <w:start w:val="1"/>
+      <w:numFmt w:val="bullet"/>
+      <w:lvlText w:val=""/>
+      <w:lvlJc w:val="left"/>
+      <w:pPr>
+        <w:ind w:left="3600" w:hanging="360"/>
+      </w:pPr>
+      <w:rPr>
+        <w:rFonts w:ascii="Symbol" w:hAnsi="Symbol" w:hint="default"/>
+      </w:rPr>
+    </w:lvl>
+    <w:lvl w:ilvl="4" w:tplc="04090003" w:tentative="1">
+      <w:start w:val="1"/>
+      <w:numFmt w:val="bullet"/>
+      <w:lvlText w:val="o"/>
+      <w:lvlJc w:val="left"/>
+      <w:pPr>
+        <w:ind w:left="4320" w:hanging="360"/>
+      </w:pPr>
+      <w:rPr>
+        <w:rFonts w:ascii="Courier New" w:hAnsi="Courier New" w:cs="Courier New" w:hint="default"/>
+      </w:rPr>
+    </w:lvl>
+    <w:lvl w:ilvl="5" w:tplc="04090005" w:tentative="1">
+      <w:start w:val="1"/>
+      <w:numFmt w:val="bullet"/>
+      <w:lvlText w:val=""/>
+      <w:lvlJc w:val="left"/>
+      <w:pPr>
+        <w:ind w:left="5040" w:hanging="360"/>
+      </w:pPr>
+      <w:rPr>
+        <w:rFonts w:ascii="Wingdings" w:hAnsi="Wingdings" w:hint="default"/>
+      </w:rPr>
+    </w:lvl>
+    <w:lvl w:ilvl="6" w:tplc="04090001" w:tentative="1">
+      <w:start w:val="1"/>
+      <w:numFmt w:val="bullet"/>
+      <w:lvlText w:val=""/>
+      <w:lvlJc w:val="left"/>
+      <w:pPr>
+        <w:ind w:left="5760" w:hanging="360"/>
+      </w:pPr>
+      <w:rPr>
+        <w:rFonts w:ascii="Symbol" w:hAnsi="Symbol" w:hint="default"/>
+      </w:rPr>
+    </w:lvl>
+    <w:lvl w:ilvl="7" w:tplc="04090003" w:tentative="1">
+      <w:start w:val="1"/>
+      <w:numFmt w:val="bullet"/>
+      <w:lvlText w:val="o"/>
+      <w:lvlJc w:val="left"/>
+      <w:pPr>
+        <w:ind w:left="6480" w:hanging="360"/>
+      </w:pPr>
+      <w:rPr>
+        <w:rFonts w:ascii="Courier New" w:hAnsi="Courier New" w:cs="Courier New" w:hint="default"/>
+      </w:rPr>
+    </w:lvl>
+    <w:lvl w:ilvl="8" w:tplc="04090005" w:tentative="1">
+      <w:start w:val="1"/>
+      <w:numFmt w:val="bullet"/>
+      <w:lvlText w:val=""/>
+      <w:lvlJc w:val="left"/>
+      <w:pPr>
+        <w:ind w:left="7200" w:hanging="360"/>
+      </w:pPr>
+      <w:rPr>
+        <w:rFonts w:ascii="Wingdings" w:hAnsi="Wingdings" w:hint="default"/>
+      </w:rPr>
+    </w:lvl>
+  </w:abstractNum>
+  <w:abstractNum w:abstractNumId="10" w15:restartNumberingAfterBreak="0">
+    <w:nsid w:val="7CB45B4F"/>
+    <w:multiLevelType w:val="hybridMultilevel"/>
+    <w:tmpl w:val="662E56C0"/>
+    <w:lvl w:ilvl="0" w:tplc="08090001">
+      <w:start w:val="1"/>
+      <w:numFmt w:val="bullet"/>
+      <w:lvlText w:val=""/>
+      <w:lvlJc w:val="left"/>
+      <w:pPr>
+        <w:ind w:left="1440" w:hanging="360"/>
+      </w:pPr>
+      <w:rPr>
+        <w:rFonts w:ascii="Symbol" w:hAnsi="Symbol" w:hint="default"/>
+      </w:rPr>
+    </w:lvl>
+    <w:lvl w:ilvl="1" w:tplc="04090003" w:tentative="1">
+      <w:start w:val="1"/>
+      <w:numFmt w:val="bullet"/>
+      <w:lvlText w:val="o"/>
+      <w:lvlJc w:val="left"/>
+      <w:pPr>
+        <w:ind w:left="2160" w:hanging="360"/>
+      </w:pPr>
+      <w:rPr>
+        <w:rFonts w:ascii="Courier New" w:hAnsi="Courier New" w:cs="Courier New" w:hint="default"/>
+      </w:rPr>
+    </w:lvl>
+    <w:lvl w:ilvl="2" w:tplc="04090005" w:tentative="1">
+      <w:start w:val="1"/>
+      <w:numFmt w:val="bullet"/>
+      <w:lvlText w:val=""/>
+      <w:lvlJc w:val="left"/>
+      <w:pPr>
+        <w:ind w:left="2880" w:hanging="360"/>
+      </w:pPr>
+      <w:rPr>
+        <w:rFonts w:ascii="Wingdings" w:hAnsi="Wingdings" w:hint="default"/>
+      </w:rPr>
+    </w:lvl>
+    <w:lvl w:ilvl="3" w:tplc="04090001" w:tentative="1">
+      <w:start w:val="1"/>
+      <w:numFmt w:val="bullet"/>
+      <w:lvlText w:val=""/>
+      <w:lvlJc w:val="left"/>
+      <w:pPr>
+        <w:ind w:left="3600" w:hanging="360"/>
+      </w:pPr>
+      <w:rPr>
+        <w:rFonts w:ascii="Symbol" w:hAnsi="Symbol" w:hint="default"/>
+      </w:rPr>
+    </w:lvl>
+    <w:lvl w:ilvl="4" w:tplc="04090003" w:tentative="1">
+      <w:start w:val="1"/>
+      <w:numFmt w:val="bullet"/>
+      <w:lvlText w:val="o"/>
+      <w:lvlJc w:val="left"/>
+      <w:pPr>
+        <w:ind w:left="4320" w:hanging="360"/>
+      </w:pPr>
+      <w:rPr>
+        <w:rFonts w:ascii="Courier New" w:hAnsi="Courier New" w:cs="Courier New" w:hint="default"/>
+      </w:rPr>
+    </w:lvl>
+    <w:lvl w:ilvl="5" w:tplc="04090005" w:tentative="1">
+      <w:start w:val="1"/>
+      <w:numFmt w:val="bullet"/>
+      <w:lvlText w:val=""/>
+      <w:lvlJc w:val="left"/>
+      <w:pPr>
+        <w:ind w:left="5040" w:hanging="360"/>
+      </w:pPr>
+      <w:rPr>
+        <w:rFonts w:ascii="Wingdings" w:hAnsi="Wingdings" w:hint="default"/>
+      </w:rPr>
+    </w:lvl>
+    <w:lvl w:ilvl="6" w:tplc="04090001" w:tentative="1">
+      <w:start w:val="1"/>
+      <w:numFmt w:val="bullet"/>
+      <w:lvlText w:val=""/>
+      <w:lvlJc w:val="left"/>
+      <w:pPr>
+        <w:ind w:left="5760" w:hanging="360"/>
+      </w:pPr>
+      <w:rPr>
+        <w:rFonts w:ascii="Symbol" w:hAnsi="Symbol" w:hint="default"/>
+      </w:rPr>
+    </w:lvl>
+    <w:lvl w:ilvl="7" w:tplc="04090003" w:tentative="1">
+      <w:start w:val="1"/>
+      <w:numFmt w:val="bullet"/>
+      <w:lvlText w:val="o"/>
+      <w:lvlJc w:val="left"/>
+      <w:pPr>
+        <w:ind w:left="6480" w:hanging="360"/>
+      </w:pPr>
+      <w:rPr>
+        <w:rFonts w:ascii="Courier New" w:hAnsi="Courier New" w:cs="Courier New" w:hint="default"/>
+      </w:rPr>
+    </w:lvl>
+    <w:lvl w:ilvl="8" w:tplc="04090005" w:tentative="1">
+      <w:start w:val="1"/>
+      <w:numFmt w:val="bullet"/>
+      <w:lvlText w:val=""/>
+      <w:lvlJc w:val="left"/>
+      <w:pPr>
+        <w:ind w:left="7200" w:hanging="360"/>
+      </w:pPr>
+      <w:rPr>
+        <w:rFonts w:ascii="Wingdings" w:hAnsi="Wingdings" w:hint="default"/>
+      </w:rPr>
+    </w:lvl>
+  </w:abstractNum>
   <w:num w:numId="1">
+    <w:abstractNumId w:val="6"/>
+  </w:num>
+  <w:num w:numId="2">
+    <w:abstractNumId w:val="4"/>
+  </w:num>
+  <w:num w:numId="3">
+    <w:abstractNumId w:val="8"/>
+  </w:num>
+  <w:num w:numId="4">
+    <w:abstractNumId w:val="2"/>
+  </w:num>
+  <w:num w:numId="5">
+    <w:abstractNumId w:val="5"/>
+  </w:num>
+  <w:num w:numId="6">
     <w:abstractNumId w:val="3"/>
   </w:num>
-  <w:num w:numId="2">
+  <w:num w:numId="7">
+    <w:abstractNumId w:val="7"/>
+  </w:num>
+  <w:num w:numId="8">
+    <w:abstractNumId w:val="9"/>
+  </w:num>
+  <w:num w:numId="9">
     <w:abstractNumId w:val="1"/>
   </w:num>
-  <w:num w:numId="3">
-    <w:abstractNumId w:val="4"/>
+  <w:num w:numId="10">
+    <w:abstractNumId w:val="10"/>
   </w:num>
-  <w:num w:numId="4">
+  <w:num w:numId="11">
     <w:abstractNumId w:val="0"/>
-  </w:num>
-  <w:num w:numId="5">
-    <w:abstractNumId w:val="2"/>
   </w:num>
 </w:numbering>
 </file>
@@ -3235,6 +3772,39 @@
       <w:szCs w:val="48"/>
     </w:rPr>
   </w:style>
+  <w:style w:type="paragraph" w:styleId="ListParagraph">
+    <w:name w:val="List Paragraph"/>
+    <w:basedOn w:val="Normal"/>
+    <w:uiPriority w:val="34"/>
+    <w:qFormat/>
+    <w:rsid w:val="0005772E"/>
+    <w:pPr>
+      <w:ind w:left="720"/>
+      <w:contextualSpacing/>
+    </w:pPr>
+  </w:style>
+  <w:style w:type="paragraph" w:styleId="NormalWeb">
+    <w:name w:val="Normal (Web)"/>
+    <w:basedOn w:val="Normal"/>
+    <w:uiPriority w:val="99"/>
+    <w:semiHidden/>
+    <w:unhideWhenUsed/>
+    <w:rsid w:val="0005772E"/>
+    <w:pPr>
+      <w:spacing w:before="100" w:beforeAutospacing="1" w:after="100" w:afterAutospacing="1"/>
+    </w:pPr>
+  </w:style>
+  <w:style w:type="character" w:styleId="Strong">
+    <w:name w:val="Strong"/>
+    <w:basedOn w:val="DefaultParagraphFont"/>
+    <w:uiPriority w:val="22"/>
+    <w:qFormat/>
+    <w:rsid w:val="0005772E"/>
+    <w:rPr>
+      <w:b/>
+      <w:bCs/>
+    </w:rPr>
+  </w:style>
 </w:styles>
 </file>
 

</xml_diff>